<commit_message>
Documento atualizado com diagramas
</commit_message>
<xml_diff>
--- a/Documentação/BSI-Especificacao_do_Projeto.docx
+++ b/Documentação/BSI-Especificacao_do_Projeto.docx
@@ -1,6 +1,6 @@
 
 <file path=word/document.xml><?xml version="1.0" encoding="utf-8"?>
-<w:document xmlns:wpc="http://schemas.microsoft.com/office/word/2010/wordprocessingCanvas" xmlns:cx="http://schemas.microsoft.com/office/drawing/2014/chartex" xmlns:cx1="http://schemas.microsoft.com/office/drawing/2015/9/8/chartex" xmlns:cx2="http://schemas.microsoft.com/office/drawing/2015/10/21/chartex" xmlns:cx3="http://schemas.microsoft.com/office/drawing/2016/5/9/chartex" xmlns:cx4="http://schemas.microsoft.com/office/drawing/2016/5/10/chartex" xmlns:cx5="http://schemas.microsoft.com/office/drawing/2016/5/11/chartex" xmlns:cx6="http://schemas.microsoft.com/office/drawing/2016/5/12/chartex" xmlns:cx7="http://schemas.microsoft.com/office/drawing/2016/5/13/chartex" xmlns:cx8="http://schemas.microsoft.com/office/drawing/2016/5/14/chartex" xmlns:mc="http://schemas.openxmlformats.org/markup-compatibility/2006" xmlns:aink="http://schemas.microsoft.com/office/drawing/2016/ink" xmlns:am3d="http://schemas.microsoft.com/office/drawing/2017/model3d" xmlns:o="urn:schemas-microsoft-com:office:office" xmlns:oel="http://schemas.microsoft.com/office/2019/extlst" xmlns:r="http://schemas.openxmlformats.org/officeDocument/2006/relationships" xmlns:m="http://schemas.openxmlformats.org/officeDocument/2006/math" xmlns:v="urn:schemas-microsoft-com:vml" xmlns:wp14="http://schemas.microsoft.com/office/word/2010/wordprocessingDrawing" xmlns:wp="http://schemas.openxmlformats.org/drawingml/2006/wordprocessingDrawing" xmlns:w10="urn:schemas-microsoft-com:office:word" xmlns:w="http://schemas.openxmlformats.org/wordprocessingml/2006/main" xmlns:w14="http://schemas.microsoft.com/office/word/2010/wordml" xmlns:w15="http://schemas.microsoft.com/office/word/2012/wordml" xmlns:w16cex="http://schemas.microsoft.com/office/word/2018/wordml/cex" xmlns:w16cid="http://schemas.microsoft.com/office/word/2016/wordml/cid" xmlns:w16="http://schemas.microsoft.com/office/word/2018/wordml" xmlns:w16sdtdh="http://schemas.microsoft.com/office/word/2020/wordml/sdtdatahash" xmlns:w16se="http://schemas.microsoft.com/office/word/2015/wordml/symex" xmlns:wpg="http://schemas.microsoft.com/office/word/2010/wordprocessingGroup" xmlns:wpi="http://schemas.microsoft.com/office/word/2010/wordprocessingInk" xmlns:wne="http://schemas.microsoft.com/office/word/2006/wordml" xmlns:wps="http://schemas.microsoft.com/office/word/2010/wordprocessingShape" mc:Ignorable="w14 w15 w16se w16cid w16 w16cex w16sdtdh wp14">
+<w:document xmlns:wpc="http://schemas.microsoft.com/office/word/2010/wordprocessingCanvas" xmlns:cx="http://schemas.microsoft.com/office/drawing/2014/chartex" xmlns:cx1="http://schemas.microsoft.com/office/drawing/2015/9/8/chartex" xmlns:cx2="http://schemas.microsoft.com/office/drawing/2015/10/21/chartex" xmlns:cx3="http://schemas.microsoft.com/office/drawing/2016/5/9/chartex" xmlns:cx4="http://schemas.microsoft.com/office/drawing/2016/5/10/chartex" xmlns:cx5="http://schemas.microsoft.com/office/drawing/2016/5/11/chartex" xmlns:cx6="http://schemas.microsoft.com/office/drawing/2016/5/12/chartex" xmlns:cx7="http://schemas.microsoft.com/office/drawing/2016/5/13/chartex" xmlns:cx8="http://schemas.microsoft.com/office/drawing/2016/5/14/chartex" xmlns:mc="http://schemas.openxmlformats.org/markup-compatibility/2006" xmlns:aink="http://schemas.microsoft.com/office/drawing/2016/ink" xmlns:am3d="http://schemas.microsoft.com/office/drawing/2017/model3d" xmlns:o="urn:schemas-microsoft-com:office:office" xmlns:oel="http://schemas.microsoft.com/office/2019/extlst" xmlns:r="http://schemas.openxmlformats.org/officeDocument/2006/relationships" xmlns:m="http://schemas.openxmlformats.org/officeDocument/2006/math" xmlns:v="urn:schemas-microsoft-com:vml" xmlns:wp14="http://schemas.microsoft.com/office/word/2010/wordprocessingDrawing" xmlns:wp="http://schemas.openxmlformats.org/drawingml/2006/wordprocessingDrawing" xmlns:w10="urn:schemas-microsoft-com:office:word" xmlns:w="http://schemas.openxmlformats.org/wordprocessingml/2006/main" xmlns:w14="http://schemas.microsoft.com/office/word/2010/wordml" xmlns:w15="http://schemas.microsoft.com/office/word/2012/wordml" xmlns:w16cex="http://schemas.microsoft.com/office/word/2018/wordml/cex" xmlns:w16cid="http://schemas.microsoft.com/office/word/2016/wordml/cid" xmlns:w16="http://schemas.microsoft.com/office/word/2018/wordml" xmlns:w16du="http://schemas.microsoft.com/office/word/2023/wordml/word16du" xmlns:w16sdtdh="http://schemas.microsoft.com/office/word/2020/wordml/sdtdatahash" xmlns:w16se="http://schemas.microsoft.com/office/word/2015/wordml/symex" xmlns:wpg="http://schemas.microsoft.com/office/word/2010/wordprocessingGroup" xmlns:wpi="http://schemas.microsoft.com/office/word/2010/wordprocessingInk" xmlns:wne="http://schemas.microsoft.com/office/word/2006/wordml" xmlns:wps="http://schemas.microsoft.com/office/word/2010/wordprocessingShape" mc:Ignorable="w14 w15 w16se w16cid w16 w16cex w16sdtdh wp14">
   <w:body>
     <w:p/>
     <w:p>
@@ -1068,7 +1068,7 @@
       <w:r>
         <w:fldChar w:fldCharType="separate"/>
       </w:r>
-      <w:hyperlink w:anchor="_Toc138073619" w:history="1">
+      <w:hyperlink w:anchor="_Toc138094529" w:history="1">
         <w:r>
           <w:rPr>
             <w:rStyle w:val="Hyperlink"/>
@@ -1095,7 +1095,7 @@
             <w:noProof/>
             <w:webHidden/>
           </w:rPr>
-          <w:instrText xml:space="preserve"> PAGEREF _Toc138073619 \h </w:instrText>
+          <w:instrText xml:space="preserve"> PAGEREF _Toc138094529 \h </w:instrText>
         </w:r>
         <w:r>
           <w:rPr>
@@ -1140,7 +1140,7 @@
           <w14:ligatures w14:val="standardContextual"/>
         </w:rPr>
       </w:pPr>
-      <w:hyperlink w:anchor="_Toc138073620" w:history="1">
+      <w:hyperlink w:anchor="_Toc138094530" w:history="1">
         <w:r>
           <w:rPr>
             <w:rStyle w:val="Hyperlink"/>
@@ -1167,7 +1167,7 @@
             <w:noProof/>
             <w:webHidden/>
           </w:rPr>
-          <w:instrText xml:space="preserve"> PAGEREF _Toc138073620 \h </w:instrText>
+          <w:instrText xml:space="preserve"> PAGEREF _Toc138094530 \h </w:instrText>
         </w:r>
         <w:r>
           <w:rPr>
@@ -1212,7 +1212,7 @@
           <w14:ligatures w14:val="standardContextual"/>
         </w:rPr>
       </w:pPr>
-      <w:hyperlink w:anchor="_Toc138073621" w:history="1">
+      <w:hyperlink w:anchor="_Toc138094531" w:history="1">
         <w:r>
           <w:rPr>
             <w:rStyle w:val="Hyperlink"/>
@@ -1239,7 +1239,7 @@
             <w:noProof/>
             <w:webHidden/>
           </w:rPr>
-          <w:instrText xml:space="preserve"> PAGEREF _Toc138073621 \h </w:instrText>
+          <w:instrText xml:space="preserve"> PAGEREF _Toc138094531 \h </w:instrText>
         </w:r>
         <w:r>
           <w:rPr>
@@ -1284,13 +1284,13 @@
           <w14:ligatures w14:val="standardContextual"/>
         </w:rPr>
       </w:pPr>
-      <w:hyperlink w:anchor="_Toc138073622" w:history="1">
+      <w:hyperlink w:anchor="_Toc138094532" w:history="1">
         <w:r>
           <w:rPr>
             <w:rStyle w:val="Hyperlink"/>
             <w:noProof/>
           </w:rPr>
-          <w:t>Figura 4 - Diagrama de caso de uso geral</w:t>
+          <w:t>Figura 4 - Diagrama de Classe</w:t>
         </w:r>
         <w:r>
           <w:rPr>
@@ -1311,7 +1311,79 @@
             <w:noProof/>
             <w:webHidden/>
           </w:rPr>
-          <w:instrText xml:space="preserve"> PAGEREF _Toc138073622 \h </w:instrText>
+          <w:instrText xml:space="preserve"> PAGEREF _Toc138094532 \h </w:instrText>
+        </w:r>
+        <w:r>
+          <w:rPr>
+            <w:noProof/>
+            <w:webHidden/>
+          </w:rPr>
+        </w:r>
+        <w:r>
+          <w:rPr>
+            <w:noProof/>
+            <w:webHidden/>
+          </w:rPr>
+          <w:fldChar w:fldCharType="separate"/>
+        </w:r>
+        <w:r>
+          <w:rPr>
+            <w:noProof/>
+            <w:webHidden/>
+          </w:rPr>
+          <w:t>9</w:t>
+        </w:r>
+        <w:r>
+          <w:rPr>
+            <w:noProof/>
+            <w:webHidden/>
+          </w:rPr>
+          <w:fldChar w:fldCharType="end"/>
+        </w:r>
+      </w:hyperlink>
+    </w:p>
+    <w:p>
+      <w:pPr>
+        <w:pStyle w:val="ndicedeilustraes"/>
+        <w:tabs>
+          <w:tab w:val="right" w:leader="dot" w:pos="8494"/>
+        </w:tabs>
+        <w:rPr>
+          <w:rFonts w:eastAsiaTheme="minorEastAsia"/>
+          <w:noProof/>
+          <w:kern w:val="2"/>
+          <w:lang w:eastAsia="pt-BR"/>
+          <w14:ligatures w14:val="standardContextual"/>
+        </w:rPr>
+      </w:pPr>
+      <w:hyperlink w:anchor="_Toc138094533" w:history="1">
+        <w:r>
+          <w:rPr>
+            <w:rStyle w:val="Hyperlink"/>
+            <w:noProof/>
+          </w:rPr>
+          <w:t>Figura 5 - Diagrama de caso de uso geral</w:t>
+        </w:r>
+        <w:r>
+          <w:rPr>
+            <w:noProof/>
+            <w:webHidden/>
+          </w:rPr>
+          <w:tab/>
+        </w:r>
+        <w:r>
+          <w:rPr>
+            <w:noProof/>
+            <w:webHidden/>
+          </w:rPr>
+          <w:fldChar w:fldCharType="begin"/>
+        </w:r>
+        <w:r>
+          <w:rPr>
+            <w:noProof/>
+            <w:webHidden/>
+          </w:rPr>
+          <w:instrText xml:space="preserve"> PAGEREF _Toc138094533 \h </w:instrText>
         </w:r>
         <w:r>
           <w:rPr>
@@ -1356,13 +1428,13 @@
           <w14:ligatures w14:val="standardContextual"/>
         </w:rPr>
       </w:pPr>
-      <w:hyperlink w:anchor="_Toc138073623" w:history="1">
+      <w:hyperlink w:anchor="_Toc138094534" w:history="1">
         <w:r>
           <w:rPr>
             <w:rStyle w:val="Hyperlink"/>
             <w:noProof/>
           </w:rPr>
-          <w:t>Figura 5 - Diagrama de sequência - Gerenciar Imóveis</w:t>
+          <w:t>Figura 6 - Diagrama de sequência - Gerenciar Imóveis</w:t>
         </w:r>
         <w:r>
           <w:rPr>
@@ -1383,7 +1455,7 @@
             <w:noProof/>
             <w:webHidden/>
           </w:rPr>
-          <w:instrText xml:space="preserve"> PAGEREF _Toc138073623 \h </w:instrText>
+          <w:instrText xml:space="preserve"> PAGEREF _Toc138094534 \h </w:instrText>
         </w:r>
         <w:r>
           <w:rPr>
@@ -1428,13 +1500,13 @@
           <w14:ligatures w14:val="standardContextual"/>
         </w:rPr>
       </w:pPr>
-      <w:hyperlink w:anchor="_Toc138073624" w:history="1">
+      <w:hyperlink w:anchor="_Toc138094535" w:history="1">
         <w:r>
           <w:rPr>
             <w:rStyle w:val="Hyperlink"/>
             <w:noProof/>
           </w:rPr>
-          <w:t>Figura 6 - Diagrama de atividade - Gerenciar Imóveis</w:t>
+          <w:t>Figura 7 - Diagrama de atividade - Gerenciar Imóveis</w:t>
         </w:r>
         <w:r>
           <w:rPr>
@@ -1455,7 +1527,7 @@
             <w:noProof/>
             <w:webHidden/>
           </w:rPr>
-          <w:instrText xml:space="preserve"> PAGEREF _Toc138073624 \h </w:instrText>
+          <w:instrText xml:space="preserve"> PAGEREF _Toc138094535 \h </w:instrText>
         </w:r>
         <w:r>
           <w:rPr>
@@ -1500,13 +1572,13 @@
           <w14:ligatures w14:val="standardContextual"/>
         </w:rPr>
       </w:pPr>
-      <w:hyperlink w:anchor="_Toc138073625" w:history="1">
+      <w:hyperlink w:anchor="_Toc138094536" w:history="1">
         <w:r>
           <w:rPr>
             <w:rStyle w:val="Hyperlink"/>
             <w:noProof/>
           </w:rPr>
-          <w:t>Figura 7 - Diagrama de Entidade-Relacionamento</w:t>
+          <w:t>Figura 8 - Diagrama de Entidade-Relacionamento</w:t>
         </w:r>
         <w:r>
           <w:rPr>
@@ -1527,7 +1599,7 @@
             <w:noProof/>
             <w:webHidden/>
           </w:rPr>
-          <w:instrText xml:space="preserve"> PAGEREF _Toc138073625 \h </w:instrText>
+          <w:instrText xml:space="preserve"> PAGEREF _Toc138094536 \h </w:instrText>
         </w:r>
         <w:r>
           <w:rPr>
@@ -1572,13 +1644,13 @@
           <w14:ligatures w14:val="standardContextual"/>
         </w:rPr>
       </w:pPr>
-      <w:hyperlink w:anchor="_Toc138073626" w:history="1">
+      <w:hyperlink w:anchor="_Toc138094537" w:history="1">
         <w:r>
           <w:rPr>
             <w:rStyle w:val="Hyperlink"/>
             <w:noProof/>
           </w:rPr>
-          <w:t>Figura 8 - Diagrama de Comunicação/colaboração</w:t>
+          <w:t>Figura 9 - Diagrama de Comunicação/colaboração</w:t>
         </w:r>
         <w:r>
           <w:rPr>
@@ -1599,7 +1671,7 @@
             <w:noProof/>
             <w:webHidden/>
           </w:rPr>
-          <w:instrText xml:space="preserve"> PAGEREF _Toc138073626 \h </w:instrText>
+          <w:instrText xml:space="preserve"> PAGEREF _Toc138094537 \h </w:instrText>
         </w:r>
         <w:r>
           <w:rPr>
@@ -2058,7 +2130,7 @@
         <w:pStyle w:val="Legenda"/>
         <w:spacing w:before="120"/>
       </w:pPr>
-      <w:bookmarkStart w:id="3" w:name="_Toc138073619"/>
+      <w:bookmarkStart w:id="3" w:name="_Toc138094529"/>
       <w:r>
         <w:t xml:space="preserve">Figura </w:t>
       </w:r>
@@ -2618,7 +2690,7 @@
         <w:pStyle w:val="Legenda"/>
         <w:spacing w:before="120"/>
       </w:pPr>
-      <w:bookmarkStart w:id="6" w:name="_Toc138073620"/>
+      <w:bookmarkStart w:id="6" w:name="_Toc138094530"/>
       <w:r>
         <w:t xml:space="preserve">Figura </w:t>
       </w:r>
@@ -3254,7 +3326,7 @@
         <w:pStyle w:val="Legenda"/>
         <w:spacing w:before="120"/>
       </w:pPr>
-      <w:bookmarkStart w:id="9" w:name="_Toc138073621"/>
+      <w:bookmarkStart w:id="9" w:name="_Toc138094531"/>
       <w:r>
         <w:t xml:space="preserve">Figura </w:t>
       </w:r>
@@ -3323,19 +3395,7 @@
           <w:rPr>
             <w:rStyle w:val="Hyperlink"/>
           </w:rPr>
-          <w:t>https://trello.co</w:t>
-        </w:r>
-        <w:r>
-          <w:rPr>
-            <w:rStyle w:val="Hyperlink"/>
-          </w:rPr>
-          <w:t>m</w:t>
-        </w:r>
-        <w:r>
-          <w:rPr>
-            <w:rStyle w:val="Hyperlink"/>
-          </w:rPr>
-          <w:t>/b/UtKe8id8/rentify</w:t>
+          <w:t>https://trello.com/b/UtKe8id8/rentify</w:t>
         </w:r>
       </w:hyperlink>
     </w:p>
@@ -3944,6 +4004,69 @@
     </w:p>
     <w:p>
       <w:pPr>
+        <w:keepNext/>
+      </w:pPr>
+      <w:r>
+        <w:drawing>
+          <wp:inline distT="0" distB="0" distL="0" distR="0" wp14:anchorId="06C57310" wp14:editId="13D1E9C4">
+            <wp:extent cx="5400040" cy="4723765"/>
+            <wp:effectExtent l="0" t="0" r="0" b="0"/>
+            <wp:docPr id="2" name="Imagem 2"/>
+            <wp:cNvGraphicFramePr>
+              <a:graphicFrameLocks xmlns:a="http://schemas.openxmlformats.org/drawingml/2006/main" noChangeAspect="1"/>
+            </wp:cNvGraphicFramePr>
+            <a:graphic xmlns:a="http://schemas.openxmlformats.org/drawingml/2006/main">
+              <a:graphicData uri="http://schemas.openxmlformats.org/drawingml/2006/picture">
+                <pic:pic xmlns:pic="http://schemas.openxmlformats.org/drawingml/2006/picture">
+                  <pic:nvPicPr>
+                    <pic:cNvPr id="1" name=""/>
+                    <pic:cNvPicPr/>
+                  </pic:nvPicPr>
+                  <pic:blipFill>
+                    <a:blip r:embed="rId17"/>
+                    <a:stretch>
+                      <a:fillRect/>
+                    </a:stretch>
+                  </pic:blipFill>
+                  <pic:spPr>
+                    <a:xfrm>
+                      <a:off x="0" y="0"/>
+                      <a:ext cx="5400040" cy="4723765"/>
+                    </a:xfrm>
+                    <a:prstGeom prst="rect">
+                      <a:avLst/>
+                    </a:prstGeom>
+                  </pic:spPr>
+                </pic:pic>
+              </a:graphicData>
+            </a:graphic>
+          </wp:inline>
+        </w:drawing>
+      </w:r>
+    </w:p>
+    <w:p>
+      <w:pPr>
+        <w:pStyle w:val="Legenda"/>
+      </w:pPr>
+      <w:bookmarkStart w:id="12" w:name="_Toc138094532"/>
+      <w:r>
+        <w:t xml:space="preserve">Figura </w:t>
+      </w:r>
+      <w:fldSimple w:instr=" SEQ Figura \* ARABIC ">
+        <w:r>
+          <w:rPr>
+            <w:noProof/>
+          </w:rPr>
+          <w:t>4</w:t>
+        </w:r>
+      </w:fldSimple>
+      <w:r>
+        <w:t xml:space="preserve"> - Diagrama de Classe</w:t>
+      </w:r>
+      <w:bookmarkEnd w:id="12"/>
+    </w:p>
+    <w:p>
+      <w:pPr>
         <w:rPr>
           <w:rFonts w:asciiTheme="majorHAnsi" w:eastAsiaTheme="majorEastAsia" w:hAnsiTheme="majorHAnsi" w:cstheme="majorBidi"/>
           <w:sz w:val="32"/>
@@ -3958,7 +4081,7 @@
       <w:pPr>
         <w:pStyle w:val="Ttulo1"/>
       </w:pPr>
-      <w:bookmarkStart w:id="12" w:name="_Toc138073632"/>
+      <w:bookmarkStart w:id="13" w:name="_Toc138073632"/>
       <w:r>
         <w:lastRenderedPageBreak/>
         <w:t>ARTEFATO 5: Diagrama de caso de uso</w:t>
@@ -3966,7 +4089,7 @@
       <w:r>
         <w:t xml:space="preserve"> geral</w:t>
       </w:r>
-      <w:bookmarkEnd w:id="12"/>
+      <w:bookmarkEnd w:id="13"/>
     </w:p>
     <w:p/>
     <w:p>
@@ -3993,7 +4116,7 @@
                     <pic:cNvPicPr/>
                   </pic:nvPicPr>
                   <pic:blipFill>
-                    <a:blip r:embed="rId17"/>
+                    <a:blip r:embed="rId18"/>
                     <a:stretch>
                       <a:fillRect/>
                     </a:stretch>
@@ -4025,7 +4148,7 @@
           <w:szCs w:val="32"/>
         </w:rPr>
       </w:pPr>
-      <w:bookmarkStart w:id="13" w:name="_Toc138073622"/>
+      <w:bookmarkStart w:id="14" w:name="_Toc138094533"/>
       <w:r>
         <w:t xml:space="preserve">Figura </w:t>
       </w:r>
@@ -4034,24 +4157,24 @@
           <w:rPr>
             <w:noProof/>
           </w:rPr>
-          <w:t>4</w:t>
+          <w:t>5</w:t>
         </w:r>
       </w:fldSimple>
       <w:r>
         <w:t xml:space="preserve"> - Diagrama de caso de uso geral</w:t>
       </w:r>
-      <w:bookmarkEnd w:id="13"/>
+      <w:bookmarkEnd w:id="14"/>
     </w:p>
     <w:p>
       <w:pPr>
         <w:pStyle w:val="Ttulo1"/>
       </w:pPr>
-      <w:bookmarkStart w:id="14" w:name="_Toc138073633"/>
+      <w:bookmarkStart w:id="15" w:name="_Toc138073633"/>
       <w:r>
         <w:lastRenderedPageBreak/>
         <w:t>ARTEFATO 6: Diagrama de sequência</w:t>
       </w:r>
-      <w:bookmarkEnd w:id="14"/>
+      <w:bookmarkEnd w:id="15"/>
     </w:p>
     <w:p>
       <w:pPr>
@@ -4079,7 +4202,7 @@
                     </pic:cNvPicPr>
                   </pic:nvPicPr>
                   <pic:blipFill>
-                    <a:blip r:embed="rId18" cstate="print">
+                    <a:blip r:embed="rId19" cstate="print">
                       <a:extLst>
                         <a:ext uri="{28A0092B-C50C-407E-A947-70E740481C1C}">
                           <a14:useLocalDpi xmlns:a14="http://schemas.microsoft.com/office/drawing/2010/main" val="0"/>
@@ -4122,7 +4245,7 @@
           <w:szCs w:val="32"/>
         </w:rPr>
       </w:pPr>
-      <w:bookmarkStart w:id="15" w:name="_Toc138073623"/>
+      <w:bookmarkStart w:id="16" w:name="_Toc138094534"/>
       <w:r>
         <w:t xml:space="preserve">Figura </w:t>
       </w:r>
@@ -4131,13 +4254,13 @@
           <w:rPr>
             <w:noProof/>
           </w:rPr>
-          <w:t>5</w:t>
+          <w:t>6</w:t>
         </w:r>
       </w:fldSimple>
       <w:r>
         <w:t xml:space="preserve"> - Diagrama de sequência - Gerenciar Imóveis</w:t>
       </w:r>
-      <w:bookmarkEnd w:id="15"/>
+      <w:bookmarkEnd w:id="16"/>
     </w:p>
     <w:p>
       <w:pPr>
@@ -4155,12 +4278,12 @@
       <w:pPr>
         <w:pStyle w:val="Ttulo1"/>
       </w:pPr>
-      <w:bookmarkStart w:id="16" w:name="_Toc138073634"/>
+      <w:bookmarkStart w:id="17" w:name="_Toc138073634"/>
       <w:r>
         <w:lastRenderedPageBreak/>
         <w:t>ARTEFATO 7: Diagrama de atividade</w:t>
       </w:r>
-      <w:bookmarkEnd w:id="16"/>
+      <w:bookmarkEnd w:id="17"/>
     </w:p>
     <w:p/>
     <w:bookmarkEnd w:id="8"/>
@@ -4191,7 +4314,7 @@
                     </pic:cNvPicPr>
                   </pic:nvPicPr>
                   <pic:blipFill>
-                    <a:blip r:embed="rId19" cstate="print">
+                    <a:blip r:embed="rId20" cstate="print">
                       <a:extLst>
                         <a:ext uri="{28A0092B-C50C-407E-A947-70E740481C1C}">
                           <a14:useLocalDpi xmlns:a14="http://schemas.microsoft.com/office/drawing/2010/main" val="0"/>
@@ -4229,7 +4352,7 @@
         <w:ind w:left="2124" w:firstLine="708"/>
         <w:jc w:val="left"/>
       </w:pPr>
-      <w:bookmarkStart w:id="17" w:name="_Toc138073624"/>
+      <w:bookmarkStart w:id="18" w:name="_Toc138094535"/>
       <w:r>
         <w:t xml:space="preserve">Figura </w:t>
       </w:r>
@@ -4238,13 +4361,13 @@
           <w:rPr>
             <w:noProof/>
           </w:rPr>
-          <w:t>6</w:t>
+          <w:t>7</w:t>
         </w:r>
       </w:fldSimple>
       <w:r>
         <w:t xml:space="preserve"> - Diagrama de atividade - Gerenciar Imóveis</w:t>
       </w:r>
-      <w:bookmarkEnd w:id="17"/>
+      <w:bookmarkEnd w:id="18"/>
     </w:p>
     <w:p>
       <w:pPr>
@@ -4262,18 +4385,18 @@
       <w:pPr>
         <w:pStyle w:val="Legenda"/>
       </w:pPr>
-      <w:bookmarkStart w:id="18" w:name="_Ref95112547"/>
+      <w:bookmarkStart w:id="19" w:name="_Ref95112547"/>
     </w:p>
     <w:p>
       <w:pPr>
         <w:pStyle w:val="Ttulo1"/>
       </w:pPr>
-      <w:bookmarkStart w:id="19" w:name="_Toc138073635"/>
-      <w:bookmarkEnd w:id="18"/>
+      <w:bookmarkStart w:id="20" w:name="_Toc138073635"/>
+      <w:bookmarkEnd w:id="19"/>
       <w:r>
         <w:t>ARTEFATO 8: Diagrama de Entidade-Relacionamento</w:t>
       </w:r>
-      <w:bookmarkEnd w:id="19"/>
+      <w:bookmarkEnd w:id="20"/>
     </w:p>
     <w:p/>
     <w:p/>
@@ -4303,7 +4426,7 @@
                     </pic:cNvPicPr>
                   </pic:nvPicPr>
                   <pic:blipFill>
-                    <a:blip r:embed="rId20">
+                    <a:blip r:embed="rId21">
                       <a:extLst>
                         <a:ext uri="{28A0092B-C50C-407E-A947-70E740481C1C}">
                           <a14:useLocalDpi xmlns:a14="http://schemas.microsoft.com/office/drawing/2010/main" val="0"/>
@@ -4341,7 +4464,7 @@
         <w:ind w:left="2124" w:firstLine="708"/>
         <w:jc w:val="left"/>
       </w:pPr>
-      <w:bookmarkStart w:id="20" w:name="_Toc138073625"/>
+      <w:bookmarkStart w:id="21" w:name="_Toc138094536"/>
       <w:r>
         <w:t xml:space="preserve">Figura </w:t>
       </w:r>
@@ -4350,13 +4473,13 @@
           <w:rPr>
             <w:noProof/>
           </w:rPr>
-          <w:t>7</w:t>
+          <w:t>8</w:t>
         </w:r>
       </w:fldSimple>
       <w:r>
         <w:t xml:space="preserve"> - Diagrama de Entidade-Relacionamento</w:t>
       </w:r>
-      <w:bookmarkEnd w:id="20"/>
+      <w:bookmarkEnd w:id="21"/>
     </w:p>
     <w:p>
       <w:r>
@@ -4367,12 +4490,12 @@
       <w:pPr>
         <w:pStyle w:val="Ttulo1"/>
       </w:pPr>
-      <w:bookmarkStart w:id="21" w:name="_Toc138073636"/>
+      <w:bookmarkStart w:id="22" w:name="_Toc138073636"/>
       <w:r>
         <w:lastRenderedPageBreak/>
         <w:t>ARTEFATO 9: Diagrama de Comunicação/Colaboração</w:t>
       </w:r>
-      <w:bookmarkEnd w:id="21"/>
+      <w:bookmarkEnd w:id="22"/>
     </w:p>
     <w:p/>
     <w:p>
@@ -4401,7 +4524,7 @@
                     </pic:cNvPicPr>
                   </pic:nvPicPr>
                   <pic:blipFill>
-                    <a:blip r:embed="rId21" cstate="print">
+                    <a:blip r:embed="rId22" cstate="print">
                       <a:extLst>
                         <a:ext uri="{28A0092B-C50C-407E-A947-70E740481C1C}">
                           <a14:useLocalDpi xmlns:a14="http://schemas.microsoft.com/office/drawing/2010/main" val="0"/>
@@ -4439,7 +4562,7 @@
         <w:ind w:left="2124" w:firstLine="708"/>
         <w:jc w:val="left"/>
       </w:pPr>
-      <w:bookmarkStart w:id="22" w:name="_Toc138073626"/>
+      <w:bookmarkStart w:id="23" w:name="_Toc138094537"/>
       <w:r>
         <w:t xml:space="preserve">Figura </w:t>
       </w:r>
@@ -4448,17 +4571,17 @@
           <w:rPr>
             <w:noProof/>
           </w:rPr>
-          <w:t>8</w:t>
+          <w:t>9</w:t>
         </w:r>
       </w:fldSimple>
       <w:r>
         <w:t xml:space="preserve"> - Diagrama de Comunicação/colaboração</w:t>
       </w:r>
-      <w:bookmarkEnd w:id="22"/>
+      <w:bookmarkEnd w:id="23"/>
     </w:p>
     <w:sectPr>
-      <w:headerReference w:type="default" r:id="rId22"/>
-      <w:footerReference w:type="default" r:id="rId23"/>
+      <w:headerReference w:type="default" r:id="rId23"/>
+      <w:footerReference w:type="default" r:id="rId24"/>
       <w:pgSz w:w="11906" w:h="16838"/>
       <w:pgMar w:top="1417" w:right="1701" w:bottom="1417" w:left="1701" w:header="708" w:footer="708" w:gutter="0"/>
       <w:cols w:space="708"/>
@@ -4469,7 +4592,7 @@
 </file>
 
 <file path=word/endnotes.xml><?xml version="1.0" encoding="utf-8"?>
-<w:endnotes xmlns:wpc="http://schemas.microsoft.com/office/word/2010/wordprocessingCanvas" xmlns:cx="http://schemas.microsoft.com/office/drawing/2014/chartex" xmlns:cx1="http://schemas.microsoft.com/office/drawing/2015/9/8/chartex" xmlns:cx2="http://schemas.microsoft.com/office/drawing/2015/10/21/chartex" xmlns:cx3="http://schemas.microsoft.com/office/drawing/2016/5/9/chartex" xmlns:cx4="http://schemas.microsoft.com/office/drawing/2016/5/10/chartex" xmlns:cx5="http://schemas.microsoft.com/office/drawing/2016/5/11/chartex" xmlns:cx6="http://schemas.microsoft.com/office/drawing/2016/5/12/chartex" xmlns:cx7="http://schemas.microsoft.com/office/drawing/2016/5/13/chartex" xmlns:cx8="http://schemas.microsoft.com/office/drawing/2016/5/14/chartex" xmlns:mc="http://schemas.openxmlformats.org/markup-compatibility/2006" xmlns:aink="http://schemas.microsoft.com/office/drawing/2016/ink" xmlns:am3d="http://schemas.microsoft.com/office/drawing/2017/model3d" xmlns:o="urn:schemas-microsoft-com:office:office" xmlns:oel="http://schemas.microsoft.com/office/2019/extlst" xmlns:r="http://schemas.openxmlformats.org/officeDocument/2006/relationships" xmlns:m="http://schemas.openxmlformats.org/officeDocument/2006/math" xmlns:v="urn:schemas-microsoft-com:vml" xmlns:wp14="http://schemas.microsoft.com/office/word/2010/wordprocessingDrawing" xmlns:wp="http://schemas.openxmlformats.org/drawingml/2006/wordprocessingDrawing" xmlns:w10="urn:schemas-microsoft-com:office:word" xmlns:w="http://schemas.openxmlformats.org/wordprocessingml/2006/main" xmlns:w14="http://schemas.microsoft.com/office/word/2010/wordml" xmlns:w15="http://schemas.microsoft.com/office/word/2012/wordml" xmlns:w16cex="http://schemas.microsoft.com/office/word/2018/wordml/cex" xmlns:w16cid="http://schemas.microsoft.com/office/word/2016/wordml/cid" xmlns:w16="http://schemas.microsoft.com/office/word/2018/wordml" xmlns:w16sdtdh="http://schemas.microsoft.com/office/word/2020/wordml/sdtdatahash" xmlns:w16se="http://schemas.microsoft.com/office/word/2015/wordml/symex" xmlns:wpg="http://schemas.microsoft.com/office/word/2010/wordprocessingGroup" xmlns:wpi="http://schemas.microsoft.com/office/word/2010/wordprocessingInk" xmlns:wne="http://schemas.microsoft.com/office/word/2006/wordml" xmlns:wps="http://schemas.microsoft.com/office/word/2010/wordprocessingShape" mc:Ignorable="w14 w15 w16se w16cid w16 w16cex w16sdtdh wp14">
+<w:endnotes xmlns:wpc="http://schemas.microsoft.com/office/word/2010/wordprocessingCanvas" xmlns:cx="http://schemas.microsoft.com/office/drawing/2014/chartex" xmlns:cx1="http://schemas.microsoft.com/office/drawing/2015/9/8/chartex" xmlns:cx2="http://schemas.microsoft.com/office/drawing/2015/10/21/chartex" xmlns:cx3="http://schemas.microsoft.com/office/drawing/2016/5/9/chartex" xmlns:cx4="http://schemas.microsoft.com/office/drawing/2016/5/10/chartex" xmlns:cx5="http://schemas.microsoft.com/office/drawing/2016/5/11/chartex" xmlns:cx6="http://schemas.microsoft.com/office/drawing/2016/5/12/chartex" xmlns:cx7="http://schemas.microsoft.com/office/drawing/2016/5/13/chartex" xmlns:cx8="http://schemas.microsoft.com/office/drawing/2016/5/14/chartex" xmlns:mc="http://schemas.openxmlformats.org/markup-compatibility/2006" xmlns:aink="http://schemas.microsoft.com/office/drawing/2016/ink" xmlns:am3d="http://schemas.microsoft.com/office/drawing/2017/model3d" xmlns:o="urn:schemas-microsoft-com:office:office" xmlns:oel="http://schemas.microsoft.com/office/2019/extlst" xmlns:r="http://schemas.openxmlformats.org/officeDocument/2006/relationships" xmlns:m="http://schemas.openxmlformats.org/officeDocument/2006/math" xmlns:v="urn:schemas-microsoft-com:vml" xmlns:wp14="http://schemas.microsoft.com/office/word/2010/wordprocessingDrawing" xmlns:wp="http://schemas.openxmlformats.org/drawingml/2006/wordprocessingDrawing" xmlns:w10="urn:schemas-microsoft-com:office:word" xmlns:w="http://schemas.openxmlformats.org/wordprocessingml/2006/main" xmlns:w14="http://schemas.microsoft.com/office/word/2010/wordml" xmlns:w15="http://schemas.microsoft.com/office/word/2012/wordml" xmlns:w16cex="http://schemas.microsoft.com/office/word/2018/wordml/cex" xmlns:w16cid="http://schemas.microsoft.com/office/word/2016/wordml/cid" xmlns:w16="http://schemas.microsoft.com/office/word/2018/wordml" xmlns:w16du="http://schemas.microsoft.com/office/word/2023/wordml/word16du" xmlns:w16sdtdh="http://schemas.microsoft.com/office/word/2020/wordml/sdtdatahash" xmlns:w16se="http://schemas.microsoft.com/office/word/2015/wordml/symex" xmlns:wpg="http://schemas.microsoft.com/office/word/2010/wordprocessingGroup" xmlns:wpi="http://schemas.microsoft.com/office/word/2010/wordprocessingInk" xmlns:wne="http://schemas.microsoft.com/office/word/2006/wordml" xmlns:wps="http://schemas.microsoft.com/office/word/2010/wordprocessingShape" mc:Ignorable="w14 w15 w16se w16cid w16 w16cex w16sdtdh wp14">
   <w:endnote w:type="separator" w:id="-1">
     <w:p>
       <w:pPr>
@@ -4494,7 +4617,7 @@
 </file>
 
 <file path=word/footer1.xml><?xml version="1.0" encoding="utf-8"?>
-<w:ftr xmlns:wpc="http://schemas.microsoft.com/office/word/2010/wordprocessingCanvas" xmlns:cx="http://schemas.microsoft.com/office/drawing/2014/chartex" xmlns:cx1="http://schemas.microsoft.com/office/drawing/2015/9/8/chartex" xmlns:cx2="http://schemas.microsoft.com/office/drawing/2015/10/21/chartex" xmlns:cx3="http://schemas.microsoft.com/office/drawing/2016/5/9/chartex" xmlns:cx4="http://schemas.microsoft.com/office/drawing/2016/5/10/chartex" xmlns:cx5="http://schemas.microsoft.com/office/drawing/2016/5/11/chartex" xmlns:cx6="http://schemas.microsoft.com/office/drawing/2016/5/12/chartex" xmlns:cx7="http://schemas.microsoft.com/office/drawing/2016/5/13/chartex" xmlns:cx8="http://schemas.microsoft.com/office/drawing/2016/5/14/chartex" xmlns:mc="http://schemas.openxmlformats.org/markup-compatibility/2006" xmlns:aink="http://schemas.microsoft.com/office/drawing/2016/ink" xmlns:am3d="http://schemas.microsoft.com/office/drawing/2017/model3d" xmlns:o="urn:schemas-microsoft-com:office:office" xmlns:oel="http://schemas.microsoft.com/office/2019/extlst" xmlns:r="http://schemas.openxmlformats.org/officeDocument/2006/relationships" xmlns:m="http://schemas.openxmlformats.org/officeDocument/2006/math" xmlns:v="urn:schemas-microsoft-com:vml" xmlns:wp14="http://schemas.microsoft.com/office/word/2010/wordprocessingDrawing" xmlns:wp="http://schemas.openxmlformats.org/drawingml/2006/wordprocessingDrawing" xmlns:w10="urn:schemas-microsoft-com:office:word" xmlns:w="http://schemas.openxmlformats.org/wordprocessingml/2006/main" xmlns:w14="http://schemas.microsoft.com/office/word/2010/wordml" xmlns:w15="http://schemas.microsoft.com/office/word/2012/wordml" xmlns:w16cex="http://schemas.microsoft.com/office/word/2018/wordml/cex" xmlns:w16cid="http://schemas.microsoft.com/office/word/2016/wordml/cid" xmlns:w16="http://schemas.microsoft.com/office/word/2018/wordml" xmlns:w16sdtdh="http://schemas.microsoft.com/office/word/2020/wordml/sdtdatahash" xmlns:w16se="http://schemas.microsoft.com/office/word/2015/wordml/symex" xmlns:wpg="http://schemas.microsoft.com/office/word/2010/wordprocessingGroup" xmlns:wpi="http://schemas.microsoft.com/office/word/2010/wordprocessingInk" xmlns:wne="http://schemas.microsoft.com/office/word/2006/wordml" xmlns:wps="http://schemas.microsoft.com/office/word/2010/wordprocessingShape" mc:Ignorable="w14 w15 w16se w16cid w16 w16cex w16sdtdh wp14">
+<w:ftr xmlns:wpc="http://schemas.microsoft.com/office/word/2010/wordprocessingCanvas" xmlns:cx="http://schemas.microsoft.com/office/drawing/2014/chartex" xmlns:cx1="http://schemas.microsoft.com/office/drawing/2015/9/8/chartex" xmlns:cx2="http://schemas.microsoft.com/office/drawing/2015/10/21/chartex" xmlns:cx3="http://schemas.microsoft.com/office/drawing/2016/5/9/chartex" xmlns:cx4="http://schemas.microsoft.com/office/drawing/2016/5/10/chartex" xmlns:cx5="http://schemas.microsoft.com/office/drawing/2016/5/11/chartex" xmlns:cx6="http://schemas.microsoft.com/office/drawing/2016/5/12/chartex" xmlns:cx7="http://schemas.microsoft.com/office/drawing/2016/5/13/chartex" xmlns:cx8="http://schemas.microsoft.com/office/drawing/2016/5/14/chartex" xmlns:mc="http://schemas.openxmlformats.org/markup-compatibility/2006" xmlns:aink="http://schemas.microsoft.com/office/drawing/2016/ink" xmlns:am3d="http://schemas.microsoft.com/office/drawing/2017/model3d" xmlns:o="urn:schemas-microsoft-com:office:office" xmlns:oel="http://schemas.microsoft.com/office/2019/extlst" xmlns:r="http://schemas.openxmlformats.org/officeDocument/2006/relationships" xmlns:m="http://schemas.openxmlformats.org/officeDocument/2006/math" xmlns:v="urn:schemas-microsoft-com:vml" xmlns:wp14="http://schemas.microsoft.com/office/word/2010/wordprocessingDrawing" xmlns:wp="http://schemas.openxmlformats.org/drawingml/2006/wordprocessingDrawing" xmlns:w10="urn:schemas-microsoft-com:office:word" xmlns:w="http://schemas.openxmlformats.org/wordprocessingml/2006/main" xmlns:w14="http://schemas.microsoft.com/office/word/2010/wordml" xmlns:w15="http://schemas.microsoft.com/office/word/2012/wordml" xmlns:w16cex="http://schemas.microsoft.com/office/word/2018/wordml/cex" xmlns:w16cid="http://schemas.microsoft.com/office/word/2016/wordml/cid" xmlns:w16="http://schemas.microsoft.com/office/word/2018/wordml" xmlns:w16du="http://schemas.microsoft.com/office/word/2023/wordml/word16du" xmlns:w16sdtdh="http://schemas.microsoft.com/office/word/2020/wordml/sdtdatahash" xmlns:w16se="http://schemas.microsoft.com/office/word/2015/wordml/symex" xmlns:wpg="http://schemas.microsoft.com/office/word/2010/wordprocessingGroup" xmlns:wpi="http://schemas.microsoft.com/office/word/2010/wordprocessingInk" xmlns:wne="http://schemas.microsoft.com/office/word/2006/wordml" xmlns:wps="http://schemas.microsoft.com/office/word/2010/wordprocessingShape" mc:Ignorable="w14 w15 w16se w16cid w16 w16cex w16sdtdh wp14">
   <w:p>
     <w:pPr>
       <w:pStyle w:val="Rodap"/>
@@ -4536,7 +4659,7 @@
 </file>
 
 <file path=word/footnotes.xml><?xml version="1.0" encoding="utf-8"?>
-<w:footnotes xmlns:wpc="http://schemas.microsoft.com/office/word/2010/wordprocessingCanvas" xmlns:cx="http://schemas.microsoft.com/office/drawing/2014/chartex" xmlns:cx1="http://schemas.microsoft.com/office/drawing/2015/9/8/chartex" xmlns:cx2="http://schemas.microsoft.com/office/drawing/2015/10/21/chartex" xmlns:cx3="http://schemas.microsoft.com/office/drawing/2016/5/9/chartex" xmlns:cx4="http://schemas.microsoft.com/office/drawing/2016/5/10/chartex" xmlns:cx5="http://schemas.microsoft.com/office/drawing/2016/5/11/chartex" xmlns:cx6="http://schemas.microsoft.com/office/drawing/2016/5/12/chartex" xmlns:cx7="http://schemas.microsoft.com/office/drawing/2016/5/13/chartex" xmlns:cx8="http://schemas.microsoft.com/office/drawing/2016/5/14/chartex" xmlns:mc="http://schemas.openxmlformats.org/markup-compatibility/2006" xmlns:aink="http://schemas.microsoft.com/office/drawing/2016/ink" xmlns:am3d="http://schemas.microsoft.com/office/drawing/2017/model3d" xmlns:o="urn:schemas-microsoft-com:office:office" xmlns:oel="http://schemas.microsoft.com/office/2019/extlst" xmlns:r="http://schemas.openxmlformats.org/officeDocument/2006/relationships" xmlns:m="http://schemas.openxmlformats.org/officeDocument/2006/math" xmlns:v="urn:schemas-microsoft-com:vml" xmlns:wp14="http://schemas.microsoft.com/office/word/2010/wordprocessingDrawing" xmlns:wp="http://schemas.openxmlformats.org/drawingml/2006/wordprocessingDrawing" xmlns:w10="urn:schemas-microsoft-com:office:word" xmlns:w="http://schemas.openxmlformats.org/wordprocessingml/2006/main" xmlns:w14="http://schemas.microsoft.com/office/word/2010/wordml" xmlns:w15="http://schemas.microsoft.com/office/word/2012/wordml" xmlns:w16cex="http://schemas.microsoft.com/office/word/2018/wordml/cex" xmlns:w16cid="http://schemas.microsoft.com/office/word/2016/wordml/cid" xmlns:w16="http://schemas.microsoft.com/office/word/2018/wordml" xmlns:w16sdtdh="http://schemas.microsoft.com/office/word/2020/wordml/sdtdatahash" xmlns:w16se="http://schemas.microsoft.com/office/word/2015/wordml/symex" xmlns:wpg="http://schemas.microsoft.com/office/word/2010/wordprocessingGroup" xmlns:wpi="http://schemas.microsoft.com/office/word/2010/wordprocessingInk" xmlns:wne="http://schemas.microsoft.com/office/word/2006/wordml" xmlns:wps="http://schemas.microsoft.com/office/word/2010/wordprocessingShape" mc:Ignorable="w14 w15 w16se w16cid w16 w16cex w16sdtdh wp14">
+<w:footnotes xmlns:wpc="http://schemas.microsoft.com/office/word/2010/wordprocessingCanvas" xmlns:cx="http://schemas.microsoft.com/office/drawing/2014/chartex" xmlns:cx1="http://schemas.microsoft.com/office/drawing/2015/9/8/chartex" xmlns:cx2="http://schemas.microsoft.com/office/drawing/2015/10/21/chartex" xmlns:cx3="http://schemas.microsoft.com/office/drawing/2016/5/9/chartex" xmlns:cx4="http://schemas.microsoft.com/office/drawing/2016/5/10/chartex" xmlns:cx5="http://schemas.microsoft.com/office/drawing/2016/5/11/chartex" xmlns:cx6="http://schemas.microsoft.com/office/drawing/2016/5/12/chartex" xmlns:cx7="http://schemas.microsoft.com/office/drawing/2016/5/13/chartex" xmlns:cx8="http://schemas.microsoft.com/office/drawing/2016/5/14/chartex" xmlns:mc="http://schemas.openxmlformats.org/markup-compatibility/2006" xmlns:aink="http://schemas.microsoft.com/office/drawing/2016/ink" xmlns:am3d="http://schemas.microsoft.com/office/drawing/2017/model3d" xmlns:o="urn:schemas-microsoft-com:office:office" xmlns:oel="http://schemas.microsoft.com/office/2019/extlst" xmlns:r="http://schemas.openxmlformats.org/officeDocument/2006/relationships" xmlns:m="http://schemas.openxmlformats.org/officeDocument/2006/math" xmlns:v="urn:schemas-microsoft-com:vml" xmlns:wp14="http://schemas.microsoft.com/office/word/2010/wordprocessingDrawing" xmlns:wp="http://schemas.openxmlformats.org/drawingml/2006/wordprocessingDrawing" xmlns:w10="urn:schemas-microsoft-com:office:word" xmlns:w="http://schemas.openxmlformats.org/wordprocessingml/2006/main" xmlns:w14="http://schemas.microsoft.com/office/word/2010/wordml" xmlns:w15="http://schemas.microsoft.com/office/word/2012/wordml" xmlns:w16cex="http://schemas.microsoft.com/office/word/2018/wordml/cex" xmlns:w16cid="http://schemas.microsoft.com/office/word/2016/wordml/cid" xmlns:w16="http://schemas.microsoft.com/office/word/2018/wordml" xmlns:w16du="http://schemas.microsoft.com/office/word/2023/wordml/word16du" xmlns:w16sdtdh="http://schemas.microsoft.com/office/word/2020/wordml/sdtdatahash" xmlns:w16se="http://schemas.microsoft.com/office/word/2015/wordml/symex" xmlns:wpg="http://schemas.microsoft.com/office/word/2010/wordprocessingGroup" xmlns:wpi="http://schemas.microsoft.com/office/word/2010/wordprocessingInk" xmlns:wne="http://schemas.microsoft.com/office/word/2006/wordml" xmlns:wps="http://schemas.microsoft.com/office/word/2010/wordprocessingShape" mc:Ignorable="w14 w15 w16se w16cid w16 w16cex w16sdtdh wp14">
   <w:footnote w:type="separator" w:id="-1">
     <w:p>
       <w:pPr>
@@ -4561,7 +4684,7 @@
 </file>
 
 <file path=word/header1.xml><?xml version="1.0" encoding="utf-8"?>
-<w:hdr xmlns:wpc="http://schemas.microsoft.com/office/word/2010/wordprocessingCanvas" xmlns:cx="http://schemas.microsoft.com/office/drawing/2014/chartex" xmlns:cx1="http://schemas.microsoft.com/office/drawing/2015/9/8/chartex" xmlns:cx2="http://schemas.microsoft.com/office/drawing/2015/10/21/chartex" xmlns:cx3="http://schemas.microsoft.com/office/drawing/2016/5/9/chartex" xmlns:cx4="http://schemas.microsoft.com/office/drawing/2016/5/10/chartex" xmlns:cx5="http://schemas.microsoft.com/office/drawing/2016/5/11/chartex" xmlns:cx6="http://schemas.microsoft.com/office/drawing/2016/5/12/chartex" xmlns:cx7="http://schemas.microsoft.com/office/drawing/2016/5/13/chartex" xmlns:cx8="http://schemas.microsoft.com/office/drawing/2016/5/14/chartex" xmlns:mc="http://schemas.openxmlformats.org/markup-compatibility/2006" xmlns:aink="http://schemas.microsoft.com/office/drawing/2016/ink" xmlns:am3d="http://schemas.microsoft.com/office/drawing/2017/model3d" xmlns:o="urn:schemas-microsoft-com:office:office" xmlns:oel="http://schemas.microsoft.com/office/2019/extlst" xmlns:r="http://schemas.openxmlformats.org/officeDocument/2006/relationships" xmlns:m="http://schemas.openxmlformats.org/officeDocument/2006/math" xmlns:v="urn:schemas-microsoft-com:vml" xmlns:wp14="http://schemas.microsoft.com/office/word/2010/wordprocessingDrawing" xmlns:wp="http://schemas.openxmlformats.org/drawingml/2006/wordprocessingDrawing" xmlns:w10="urn:schemas-microsoft-com:office:word" xmlns:w="http://schemas.openxmlformats.org/wordprocessingml/2006/main" xmlns:w14="http://schemas.microsoft.com/office/word/2010/wordml" xmlns:w15="http://schemas.microsoft.com/office/word/2012/wordml" xmlns:w16cex="http://schemas.microsoft.com/office/word/2018/wordml/cex" xmlns:w16cid="http://schemas.microsoft.com/office/word/2016/wordml/cid" xmlns:w16="http://schemas.microsoft.com/office/word/2018/wordml" xmlns:w16sdtdh="http://schemas.microsoft.com/office/word/2020/wordml/sdtdatahash" xmlns:w16se="http://schemas.microsoft.com/office/word/2015/wordml/symex" xmlns:wpg="http://schemas.microsoft.com/office/word/2010/wordprocessingGroup" xmlns:wpi="http://schemas.microsoft.com/office/word/2010/wordprocessingInk" xmlns:wne="http://schemas.microsoft.com/office/word/2006/wordml" xmlns:wps="http://schemas.microsoft.com/office/word/2010/wordprocessingShape" mc:Ignorable="w14 w15 w16se w16cid w16 w16cex w16sdtdh wp14">
+<w:hdr xmlns:wpc="http://schemas.microsoft.com/office/word/2010/wordprocessingCanvas" xmlns:cx="http://schemas.microsoft.com/office/drawing/2014/chartex" xmlns:cx1="http://schemas.microsoft.com/office/drawing/2015/9/8/chartex" xmlns:cx2="http://schemas.microsoft.com/office/drawing/2015/10/21/chartex" xmlns:cx3="http://schemas.microsoft.com/office/drawing/2016/5/9/chartex" xmlns:cx4="http://schemas.microsoft.com/office/drawing/2016/5/10/chartex" xmlns:cx5="http://schemas.microsoft.com/office/drawing/2016/5/11/chartex" xmlns:cx6="http://schemas.microsoft.com/office/drawing/2016/5/12/chartex" xmlns:cx7="http://schemas.microsoft.com/office/drawing/2016/5/13/chartex" xmlns:cx8="http://schemas.microsoft.com/office/drawing/2016/5/14/chartex" xmlns:mc="http://schemas.openxmlformats.org/markup-compatibility/2006" xmlns:aink="http://schemas.microsoft.com/office/drawing/2016/ink" xmlns:am3d="http://schemas.microsoft.com/office/drawing/2017/model3d" xmlns:o="urn:schemas-microsoft-com:office:office" xmlns:oel="http://schemas.microsoft.com/office/2019/extlst" xmlns:r="http://schemas.openxmlformats.org/officeDocument/2006/relationships" xmlns:m="http://schemas.openxmlformats.org/officeDocument/2006/math" xmlns:v="urn:schemas-microsoft-com:vml" xmlns:wp14="http://schemas.microsoft.com/office/word/2010/wordprocessingDrawing" xmlns:wp="http://schemas.openxmlformats.org/drawingml/2006/wordprocessingDrawing" xmlns:w10="urn:schemas-microsoft-com:office:word" xmlns:w="http://schemas.openxmlformats.org/wordprocessingml/2006/main" xmlns:w14="http://schemas.microsoft.com/office/word/2010/wordml" xmlns:w15="http://schemas.microsoft.com/office/word/2012/wordml" xmlns:w16cex="http://schemas.microsoft.com/office/word/2018/wordml/cex" xmlns:w16cid="http://schemas.microsoft.com/office/word/2016/wordml/cid" xmlns:w16="http://schemas.microsoft.com/office/word/2018/wordml" xmlns:w16du="http://schemas.microsoft.com/office/word/2023/wordml/word16du" xmlns:w16sdtdh="http://schemas.microsoft.com/office/word/2020/wordml/sdtdatahash" xmlns:w16se="http://schemas.microsoft.com/office/word/2015/wordml/symex" xmlns:wpg="http://schemas.microsoft.com/office/word/2010/wordprocessingGroup" xmlns:wpi="http://schemas.microsoft.com/office/word/2010/wordprocessingInk" xmlns:wne="http://schemas.microsoft.com/office/word/2006/wordml" xmlns:wps="http://schemas.microsoft.com/office/word/2010/wordprocessingShape" mc:Ignorable="w14 w15 w16se w16cid w16 w16cex w16sdtdh wp14">
   <w:tbl>
     <w:tblPr>
       <w:tblStyle w:val="Tabelacomgrade"/>
@@ -4753,7 +4876,7 @@
 </file>
 
 <file path=word/numbering.xml><?xml version="1.0" encoding="utf-8"?>
-<w:numbering xmlns:wpc="http://schemas.microsoft.com/office/word/2010/wordprocessingCanvas" xmlns:cx="http://schemas.microsoft.com/office/drawing/2014/chartex" xmlns:cx1="http://schemas.microsoft.com/office/drawing/2015/9/8/chartex" xmlns:cx2="http://schemas.microsoft.com/office/drawing/2015/10/21/chartex" xmlns:cx3="http://schemas.microsoft.com/office/drawing/2016/5/9/chartex" xmlns:cx4="http://schemas.microsoft.com/office/drawing/2016/5/10/chartex" xmlns:cx5="http://schemas.microsoft.com/office/drawing/2016/5/11/chartex" xmlns:cx6="http://schemas.microsoft.com/office/drawing/2016/5/12/chartex" xmlns:cx7="http://schemas.microsoft.com/office/drawing/2016/5/13/chartex" xmlns:cx8="http://schemas.microsoft.com/office/drawing/2016/5/14/chartex" xmlns:mc="http://schemas.openxmlformats.org/markup-compatibility/2006" xmlns:aink="http://schemas.microsoft.com/office/drawing/2016/ink" xmlns:am3d="http://schemas.microsoft.com/office/drawing/2017/model3d" xmlns:o="urn:schemas-microsoft-com:office:office" xmlns:oel="http://schemas.microsoft.com/office/2019/extlst" xmlns:r="http://schemas.openxmlformats.org/officeDocument/2006/relationships" xmlns:m="http://schemas.openxmlformats.org/officeDocument/2006/math" xmlns:v="urn:schemas-microsoft-com:vml" xmlns:wp14="http://schemas.microsoft.com/office/word/2010/wordprocessingDrawing" xmlns:wp="http://schemas.openxmlformats.org/drawingml/2006/wordprocessingDrawing" xmlns:w10="urn:schemas-microsoft-com:office:word" xmlns:w="http://schemas.openxmlformats.org/wordprocessingml/2006/main" xmlns:w14="http://schemas.microsoft.com/office/word/2010/wordml" xmlns:w15="http://schemas.microsoft.com/office/word/2012/wordml" xmlns:w16cex="http://schemas.microsoft.com/office/word/2018/wordml/cex" xmlns:w16cid="http://schemas.microsoft.com/office/word/2016/wordml/cid" xmlns:w16="http://schemas.microsoft.com/office/word/2018/wordml" xmlns:w16sdtdh="http://schemas.microsoft.com/office/word/2020/wordml/sdtdatahash" xmlns:w16se="http://schemas.microsoft.com/office/word/2015/wordml/symex" xmlns:wpg="http://schemas.microsoft.com/office/word/2010/wordprocessingGroup" xmlns:wpi="http://schemas.microsoft.com/office/word/2010/wordprocessingInk" xmlns:wne="http://schemas.microsoft.com/office/word/2006/wordml" xmlns:wps="http://schemas.microsoft.com/office/word/2010/wordprocessingShape" mc:Ignorable="w14 w15 w16se w16cid w16 w16cex w16sdtdh wp14">
+<w:numbering xmlns:wpc="http://schemas.microsoft.com/office/word/2010/wordprocessingCanvas" xmlns:cx="http://schemas.microsoft.com/office/drawing/2014/chartex" xmlns:cx1="http://schemas.microsoft.com/office/drawing/2015/9/8/chartex" xmlns:cx2="http://schemas.microsoft.com/office/drawing/2015/10/21/chartex" xmlns:cx3="http://schemas.microsoft.com/office/drawing/2016/5/9/chartex" xmlns:cx4="http://schemas.microsoft.com/office/drawing/2016/5/10/chartex" xmlns:cx5="http://schemas.microsoft.com/office/drawing/2016/5/11/chartex" xmlns:cx6="http://schemas.microsoft.com/office/drawing/2016/5/12/chartex" xmlns:cx7="http://schemas.microsoft.com/office/drawing/2016/5/13/chartex" xmlns:cx8="http://schemas.microsoft.com/office/drawing/2016/5/14/chartex" xmlns:mc="http://schemas.openxmlformats.org/markup-compatibility/2006" xmlns:aink="http://schemas.microsoft.com/office/drawing/2016/ink" xmlns:am3d="http://schemas.microsoft.com/office/drawing/2017/model3d" xmlns:o="urn:schemas-microsoft-com:office:office" xmlns:oel="http://schemas.microsoft.com/office/2019/extlst" xmlns:r="http://schemas.openxmlformats.org/officeDocument/2006/relationships" xmlns:m="http://schemas.openxmlformats.org/officeDocument/2006/math" xmlns:v="urn:schemas-microsoft-com:vml" xmlns:wp14="http://schemas.microsoft.com/office/word/2010/wordprocessingDrawing" xmlns:wp="http://schemas.openxmlformats.org/drawingml/2006/wordprocessingDrawing" xmlns:w10="urn:schemas-microsoft-com:office:word" xmlns:w="http://schemas.openxmlformats.org/wordprocessingml/2006/main" xmlns:w14="http://schemas.microsoft.com/office/word/2010/wordml" xmlns:w15="http://schemas.microsoft.com/office/word/2012/wordml" xmlns:w16cex="http://schemas.microsoft.com/office/word/2018/wordml/cex" xmlns:w16cid="http://schemas.microsoft.com/office/word/2016/wordml/cid" xmlns:w16="http://schemas.microsoft.com/office/word/2018/wordml" xmlns:w16du="http://schemas.microsoft.com/office/word/2023/wordml/word16du" xmlns:w16sdtdh="http://schemas.microsoft.com/office/word/2020/wordml/sdtdatahash" xmlns:w16se="http://schemas.microsoft.com/office/word/2015/wordml/symex" xmlns:wpg="http://schemas.microsoft.com/office/word/2010/wordprocessingGroup" xmlns:wpi="http://schemas.microsoft.com/office/word/2010/wordprocessingInk" xmlns:wne="http://schemas.microsoft.com/office/word/2006/wordml" xmlns:wps="http://schemas.microsoft.com/office/word/2010/wordprocessingShape" mc:Ignorable="w14 w15 w16se w16cid w16 w16cex w16sdtdh wp14">
   <w:abstractNum w:abstractNumId="0" w15:restartNumberingAfterBreak="0">
     <w:nsid w:val="02B75EB1"/>
     <w:multiLevelType w:val="hybridMultilevel"/>
@@ -7821,6 +7944,10 @@
 </file>
 
 <file path=customXml/item1.xml><?xml version="1.0" encoding="utf-8"?>
+<b:Sources xmlns:b="http://schemas.openxmlformats.org/officeDocument/2006/bibliography" xmlns="http://schemas.openxmlformats.org/officeDocument/2006/bibliography" SelectedStyle="\APASixthEditionOfficeOnline.xsl" StyleName="APA" Version="6"/>
+</file>
+
+<file path=customXml/item2.xml><?xml version="1.0" encoding="utf-8"?>
 <ct:contentTypeSchema xmlns:ct="http://schemas.microsoft.com/office/2006/metadata/contentType" xmlns:ma="http://schemas.microsoft.com/office/2006/metadata/properties/metaAttributes" ct:_="" ma:_="" ma:contentTypeName="Document" ma:contentTypeID="0x01010041D9E00BB80FC442A2C2A7499C3714C9" ma:contentTypeVersion="38" ma:contentTypeDescription="Create a new document." ma:contentTypeScope="" ma:versionID="180907cabd1390ce6ba84695c2ac9765">
   <xsd:schema xmlns:xsd="http://www.w3.org/2001/XMLSchema" xmlns:xs="http://www.w3.org/2001/XMLSchema" xmlns:p="http://schemas.microsoft.com/office/2006/metadata/properties" xmlns:ns1="http://schemas.microsoft.com/sharepoint/v3" xmlns:ns3="62040d15-2a0f-436b-b36b-d0997ccb9385" xmlns:ns4="b88ab0f6-212d-4a79-9c89-e60cf90a1af2" targetNamespace="http://schemas.microsoft.com/office/2006/metadata/properties" ma:root="true" ma:fieldsID="d2ec7b8458867c643376c7ad39137ce4" ns1:_="" ns3:_="" ns4:_="">
     <xsd:import namespace="http://schemas.microsoft.com/sharepoint/v3"/>
@@ -8266,11 +8393,16 @@
 </ct:contentTypeSchema>
 </file>
 
-<file path=customXml/item2.xml><?xml version="1.0" encoding="utf-8"?>
-<b:Sources xmlns:b="http://schemas.openxmlformats.org/officeDocument/2006/bibliography" xmlns="http://schemas.openxmlformats.org/officeDocument/2006/bibliography" SelectedStyle="\APASixthEditionOfficeOnline.xsl" StyleName="APA" Version="6"/>
+<file path=customXml/item3.xml><?xml version="1.0" encoding="utf-8"?>
+<?mso-contentType ?>
+<FormTemplates xmlns="http://schemas.microsoft.com/sharepoint/v3/contenttype/forms">
+  <Display>DocumentLibraryForm</Display>
+  <Edit>DocumentLibraryForm</Edit>
+  <New>DocumentLibraryForm</New>
+</FormTemplates>
 </file>
 
-<file path=customXml/item3.xml><?xml version="1.0" encoding="utf-8"?>
+<file path=customXml/item4.xml><?xml version="1.0" encoding="utf-8"?>
 <p:properties xmlns:p="http://schemas.microsoft.com/office/2006/metadata/properties" xmlns:xsi="http://www.w3.org/2001/XMLSchema-instance" xmlns:pc="http://schemas.microsoft.com/office/infopath/2007/PartnerControls">
   <documentManagement>
     <Self_Registration_Enabled xmlns="62040d15-2a0f-436b-b36b-d0997ccb9385" xsi:nil="true"/>
@@ -8325,16 +8457,15 @@
 </p:properties>
 </file>
 
-<file path=customXml/item4.xml><?xml version="1.0" encoding="utf-8"?>
-<?mso-contentType ?>
-<FormTemplates xmlns="http://schemas.microsoft.com/sharepoint/v3/contenttype/forms">
-  <Display>DocumentLibraryForm</Display>
-  <Edit>DocumentLibraryForm</Edit>
-  <New>DocumentLibraryForm</New>
-</FormTemplates>
+<file path=customXml/itemProps1.xml><?xml version="1.0" encoding="utf-8"?>
+<ds:datastoreItem xmlns:ds="http://schemas.openxmlformats.org/officeDocument/2006/customXml" ds:itemID="{5070FE65-AA96-43AB-8429-E23F25CB8DC5}">
+  <ds:schemaRefs>
+    <ds:schemaRef ds:uri="http://schemas.openxmlformats.org/officeDocument/2006/bibliography"/>
+  </ds:schemaRefs>
+</ds:datastoreItem>
 </file>
 
-<file path=customXml/itemProps1.xml><?xml version="1.0" encoding="utf-8"?>
+<file path=customXml/itemProps2.xml><?xml version="1.0" encoding="utf-8"?>
 <ds:datastoreItem xmlns:ds="http://schemas.openxmlformats.org/officeDocument/2006/customXml" ds:itemID="{EBB89DE7-2D48-4732-AF70-689A5CB07B71}">
   <ds:schemaRefs>
     <ds:schemaRef ds:uri="http://schemas.microsoft.com/office/2006/metadata/contentType"/>
@@ -8354,15 +8485,15 @@
 </ds:datastoreItem>
 </file>
 
-<file path=customXml/itemProps2.xml><?xml version="1.0" encoding="utf-8"?>
-<ds:datastoreItem xmlns:ds="http://schemas.openxmlformats.org/officeDocument/2006/customXml" ds:itemID="{5070FE65-AA96-43AB-8429-E23F25CB8DC5}">
+<file path=customXml/itemProps3.xml><?xml version="1.0" encoding="utf-8"?>
+<ds:datastoreItem xmlns:ds="http://schemas.openxmlformats.org/officeDocument/2006/customXml" ds:itemID="{11B1DE72-80E9-4162-B852-7908AAB96FDA}">
   <ds:schemaRefs>
-    <ds:schemaRef ds:uri="http://schemas.openxmlformats.org/officeDocument/2006/bibliography"/>
+    <ds:schemaRef ds:uri="http://schemas.microsoft.com/sharepoint/v3/contenttype/forms"/>
   </ds:schemaRefs>
 </ds:datastoreItem>
 </file>
 
-<file path=customXml/itemProps3.xml><?xml version="1.0" encoding="utf-8"?>
+<file path=customXml/itemProps4.xml><?xml version="1.0" encoding="utf-8"?>
 <ds:datastoreItem xmlns:ds="http://schemas.openxmlformats.org/officeDocument/2006/customXml" ds:itemID="{95F86C99-42FA-4EA1-8E50-0FBF23CAF963}">
   <ds:schemaRefs>
     <ds:schemaRef ds:uri="http://schemas.microsoft.com/office/2006/metadata/properties"/>
@@ -8371,12 +8502,4 @@
     <ds:schemaRef ds:uri="http://schemas.microsoft.com/sharepoint/v3"/>
   </ds:schemaRefs>
 </ds:datastoreItem>
-</file>
-
-<file path=customXml/itemProps4.xml><?xml version="1.0" encoding="utf-8"?>
-<ds:datastoreItem xmlns:ds="http://schemas.openxmlformats.org/officeDocument/2006/customXml" ds:itemID="{11B1DE72-80E9-4162-B852-7908AAB96FDA}">
-  <ds:schemaRefs>
-    <ds:schemaRef ds:uri="http://schemas.microsoft.com/sharepoint/v3/contenttype/forms"/>
-  </ds:schemaRefs>
-</ds:datastoreItem>
 </file>
</xml_diff>

<commit_message>
Fix CORS + enhancements
</commit_message>
<xml_diff>
--- a/Documentação/BSI-Especificacao_do_Projeto.docx
+++ b/Documentação/BSI-Especificacao_do_Projeto.docx
@@ -1,6 +1,6 @@
 
 <file path=word/document.xml><?xml version="1.0" encoding="utf-8"?>
-<w:document xmlns:wpc="http://schemas.microsoft.com/office/word/2010/wordprocessingCanvas" xmlns:cx="http://schemas.microsoft.com/office/drawing/2014/chartex" xmlns:cx1="http://schemas.microsoft.com/office/drawing/2015/9/8/chartex" xmlns:cx2="http://schemas.microsoft.com/office/drawing/2015/10/21/chartex" xmlns:cx3="http://schemas.microsoft.com/office/drawing/2016/5/9/chartex" xmlns:cx4="http://schemas.microsoft.com/office/drawing/2016/5/10/chartex" xmlns:cx5="http://schemas.microsoft.com/office/drawing/2016/5/11/chartex" xmlns:cx6="http://schemas.microsoft.com/office/drawing/2016/5/12/chartex" xmlns:cx7="http://schemas.microsoft.com/office/drawing/2016/5/13/chartex" xmlns:cx8="http://schemas.microsoft.com/office/drawing/2016/5/14/chartex" xmlns:mc="http://schemas.openxmlformats.org/markup-compatibility/2006" xmlns:aink="http://schemas.microsoft.com/office/drawing/2016/ink" xmlns:am3d="http://schemas.microsoft.com/office/drawing/2017/model3d" xmlns:o="urn:schemas-microsoft-com:office:office" xmlns:oel="http://schemas.microsoft.com/office/2019/extlst" xmlns:r="http://schemas.openxmlformats.org/officeDocument/2006/relationships" xmlns:m="http://schemas.openxmlformats.org/officeDocument/2006/math" xmlns:v="urn:schemas-microsoft-com:vml" xmlns:wp14="http://schemas.microsoft.com/office/word/2010/wordprocessingDrawing" xmlns:wp="http://schemas.openxmlformats.org/drawingml/2006/wordprocessingDrawing" xmlns:w10="urn:schemas-microsoft-com:office:word" xmlns:w="http://schemas.openxmlformats.org/wordprocessingml/2006/main" xmlns:w14="http://schemas.microsoft.com/office/word/2010/wordml" xmlns:w15="http://schemas.microsoft.com/office/word/2012/wordml" xmlns:w16cex="http://schemas.microsoft.com/office/word/2018/wordml/cex" xmlns:w16cid="http://schemas.microsoft.com/office/word/2016/wordml/cid" xmlns:w16="http://schemas.microsoft.com/office/word/2018/wordml" xmlns:w16du="http://schemas.microsoft.com/office/word/2023/wordml/word16du" xmlns:w16sdtdh="http://schemas.microsoft.com/office/word/2020/wordml/sdtdatahash" xmlns:w16se="http://schemas.microsoft.com/office/word/2015/wordml/symex" xmlns:wpg="http://schemas.microsoft.com/office/word/2010/wordprocessingGroup" xmlns:wpi="http://schemas.microsoft.com/office/word/2010/wordprocessingInk" xmlns:wne="http://schemas.microsoft.com/office/word/2006/wordml" xmlns:wps="http://schemas.microsoft.com/office/word/2010/wordprocessingShape" mc:Ignorable="w14 w15 w16se w16cid w16 w16cex w16sdtdh wp14">
+<w:document xmlns:wpc="http://schemas.microsoft.com/office/word/2010/wordprocessingCanvas" xmlns:cx="http://schemas.microsoft.com/office/drawing/2014/chartex" xmlns:cx1="http://schemas.microsoft.com/office/drawing/2015/9/8/chartex" xmlns:cx2="http://schemas.microsoft.com/office/drawing/2015/10/21/chartex" xmlns:cx3="http://schemas.microsoft.com/office/drawing/2016/5/9/chartex" xmlns:cx4="http://schemas.microsoft.com/office/drawing/2016/5/10/chartex" xmlns:cx5="http://schemas.microsoft.com/office/drawing/2016/5/11/chartex" xmlns:cx6="http://schemas.microsoft.com/office/drawing/2016/5/12/chartex" xmlns:cx7="http://schemas.microsoft.com/office/drawing/2016/5/13/chartex" xmlns:cx8="http://schemas.microsoft.com/office/drawing/2016/5/14/chartex" xmlns:mc="http://schemas.openxmlformats.org/markup-compatibility/2006" xmlns:aink="http://schemas.microsoft.com/office/drawing/2016/ink" xmlns:am3d="http://schemas.microsoft.com/office/drawing/2017/model3d" xmlns:o="urn:schemas-microsoft-com:office:office" xmlns:oel="http://schemas.microsoft.com/office/2019/extlst" xmlns:r="http://schemas.openxmlformats.org/officeDocument/2006/relationships" xmlns:m="http://schemas.openxmlformats.org/officeDocument/2006/math" xmlns:v="urn:schemas-microsoft-com:vml" xmlns:wp14="http://schemas.microsoft.com/office/word/2010/wordprocessingDrawing" xmlns:wp="http://schemas.openxmlformats.org/drawingml/2006/wordprocessingDrawing" xmlns:w10="urn:schemas-microsoft-com:office:word" xmlns:w="http://schemas.openxmlformats.org/wordprocessingml/2006/main" xmlns:w14="http://schemas.microsoft.com/office/word/2010/wordml" xmlns:w15="http://schemas.microsoft.com/office/word/2012/wordml" xmlns:w16cex="http://schemas.microsoft.com/office/word/2018/wordml/cex" xmlns:w16cid="http://schemas.microsoft.com/office/word/2016/wordml/cid" xmlns:w16="http://schemas.microsoft.com/office/word/2018/wordml" xmlns:w16sdtdh="http://schemas.microsoft.com/office/word/2020/wordml/sdtdatahash" xmlns:w16se="http://schemas.microsoft.com/office/word/2015/wordml/symex" xmlns:wpg="http://schemas.microsoft.com/office/word/2010/wordprocessingGroup" xmlns:wpi="http://schemas.microsoft.com/office/word/2010/wordprocessingInk" xmlns:wne="http://schemas.microsoft.com/office/word/2006/wordml" xmlns:wps="http://schemas.microsoft.com/office/word/2010/wordprocessingShape" mc:Ignorable="w14 w15 w16se w16cid w16 w16cex w16sdtdh wp14">
   <w:body>
     <w:p/>
     <w:p>
@@ -147,7 +147,6 @@
           <w:szCs w:val="32"/>
         </w:rPr>
       </w:pPr>
-      <w:proofErr w:type="spellStart"/>
       <w:r>
         <w:rPr>
           <w:sz w:val="32"/>
@@ -155,7 +154,6 @@
         </w:rPr>
         <w:t>Rentify</w:t>
       </w:r>
-      <w:proofErr w:type="spellEnd"/>
     </w:p>
     <w:p>
       <w:pPr>
@@ -268,7 +266,7 @@
       <w:sdtContent>
         <w:p>
           <w:pPr>
-            <w:pStyle w:val="CabealhodoSumrio"/>
+            <w:pStyle w:val="TOCHeading"/>
           </w:pPr>
           <w:r>
             <w:t>SUMÁRIO</w:t>
@@ -283,7 +281,7 @@
         </w:p>
         <w:p>
           <w:pPr>
-            <w:pStyle w:val="Sumrio1"/>
+            <w:pStyle w:val="TOC1"/>
             <w:tabs>
               <w:tab w:val="right" w:leader="dot" w:pos="8494"/>
             </w:tabs>
@@ -364,7 +362,7 @@
         </w:p>
         <w:p>
           <w:pPr>
-            <w:pStyle w:val="Sumrio1"/>
+            <w:pStyle w:val="TOC1"/>
             <w:tabs>
               <w:tab w:val="right" w:leader="dot" w:pos="8494"/>
             </w:tabs>
@@ -436,7 +434,7 @@
         </w:p>
         <w:p>
           <w:pPr>
-            <w:pStyle w:val="Sumrio1"/>
+            <w:pStyle w:val="TOC1"/>
             <w:tabs>
               <w:tab w:val="right" w:leader="dot" w:pos="8494"/>
             </w:tabs>
@@ -508,7 +506,7 @@
         </w:p>
         <w:p>
           <w:pPr>
-            <w:pStyle w:val="Sumrio1"/>
+            <w:pStyle w:val="TOC1"/>
             <w:tabs>
               <w:tab w:val="right" w:leader="dot" w:pos="8494"/>
             </w:tabs>
@@ -580,7 +578,7 @@
         </w:p>
         <w:p>
           <w:pPr>
-            <w:pStyle w:val="Sumrio1"/>
+            <w:pStyle w:val="TOC1"/>
             <w:tabs>
               <w:tab w:val="right" w:leader="dot" w:pos="8494"/>
             </w:tabs>
@@ -652,7 +650,7 @@
         </w:p>
         <w:p>
           <w:pPr>
-            <w:pStyle w:val="Sumrio1"/>
+            <w:pStyle w:val="TOC1"/>
             <w:tabs>
               <w:tab w:val="right" w:leader="dot" w:pos="8494"/>
             </w:tabs>
@@ -724,7 +722,7 @@
         </w:p>
         <w:p>
           <w:pPr>
-            <w:pStyle w:val="Sumrio1"/>
+            <w:pStyle w:val="TOC1"/>
             <w:tabs>
               <w:tab w:val="right" w:leader="dot" w:pos="8494"/>
             </w:tabs>
@@ -796,7 +794,7 @@
         </w:p>
         <w:p>
           <w:pPr>
-            <w:pStyle w:val="Sumrio1"/>
+            <w:pStyle w:val="TOC1"/>
             <w:tabs>
               <w:tab w:val="right" w:leader="dot" w:pos="8494"/>
             </w:tabs>
@@ -868,7 +866,7 @@
         </w:p>
         <w:p>
           <w:pPr>
-            <w:pStyle w:val="Sumrio1"/>
+            <w:pStyle w:val="TOC1"/>
             <w:tabs>
               <w:tab w:val="right" w:leader="dot" w:pos="8494"/>
             </w:tabs>
@@ -940,7 +938,7 @@
         </w:p>
         <w:p>
           <w:pPr>
-            <w:pStyle w:val="Sumrio1"/>
+            <w:pStyle w:val="TOC1"/>
             <w:tabs>
               <w:tab w:val="right" w:leader="dot" w:pos="8494"/>
             </w:tabs>
@@ -1023,7 +1021,7 @@
     </w:sdt>
     <w:p>
       <w:pPr>
-        <w:pStyle w:val="ndicedeilustraes"/>
+        <w:pStyle w:val="TableofFigures"/>
         <w:tabs>
           <w:tab w:val="right" w:leader="dot" w:pos="8494"/>
         </w:tabs>
@@ -1031,7 +1029,7 @@
     </w:p>
     <w:p>
       <w:pPr>
-        <w:pStyle w:val="CabealhodoSumrio"/>
+        <w:pStyle w:val="TOCHeading"/>
       </w:pPr>
       <w:r>
         <w:t>ÍNDICE DE ILUSTRAÇÕES</w:t>
@@ -1039,7 +1037,7 @@
     </w:p>
     <w:p>
       <w:pPr>
-        <w:pStyle w:val="ndicedeilustraes"/>
+        <w:pStyle w:val="TableofFigures"/>
         <w:tabs>
           <w:tab w:val="right" w:leader="dot" w:pos="8494"/>
         </w:tabs>
@@ -1047,7 +1045,7 @@
     </w:p>
     <w:p>
       <w:pPr>
-        <w:pStyle w:val="ndicedeilustraes"/>
+        <w:pStyle w:val="TableofFigures"/>
         <w:tabs>
           <w:tab w:val="right" w:leader="dot" w:pos="8494"/>
         </w:tabs>
@@ -1128,7 +1126,7 @@
     </w:p>
     <w:p>
       <w:pPr>
-        <w:pStyle w:val="ndicedeilustraes"/>
+        <w:pStyle w:val="TableofFigures"/>
         <w:tabs>
           <w:tab w:val="right" w:leader="dot" w:pos="8494"/>
         </w:tabs>
@@ -1200,7 +1198,7 @@
     </w:p>
     <w:p>
       <w:pPr>
-        <w:pStyle w:val="ndicedeilustraes"/>
+        <w:pStyle w:val="TableofFigures"/>
         <w:tabs>
           <w:tab w:val="right" w:leader="dot" w:pos="8494"/>
         </w:tabs>
@@ -1272,7 +1270,7 @@
     </w:p>
     <w:p>
       <w:pPr>
-        <w:pStyle w:val="ndicedeilustraes"/>
+        <w:pStyle w:val="TableofFigures"/>
         <w:tabs>
           <w:tab w:val="right" w:leader="dot" w:pos="8494"/>
         </w:tabs>
@@ -1344,7 +1342,7 @@
     </w:p>
     <w:p>
       <w:pPr>
-        <w:pStyle w:val="ndicedeilustraes"/>
+        <w:pStyle w:val="TableofFigures"/>
         <w:tabs>
           <w:tab w:val="right" w:leader="dot" w:pos="8494"/>
         </w:tabs>
@@ -1416,7 +1414,7 @@
     </w:p>
     <w:p>
       <w:pPr>
-        <w:pStyle w:val="ndicedeilustraes"/>
+        <w:pStyle w:val="TableofFigures"/>
         <w:tabs>
           <w:tab w:val="right" w:leader="dot" w:pos="8494"/>
         </w:tabs>
@@ -1488,7 +1486,7 @@
     </w:p>
     <w:p>
       <w:pPr>
-        <w:pStyle w:val="ndicedeilustraes"/>
+        <w:pStyle w:val="TableofFigures"/>
         <w:tabs>
           <w:tab w:val="right" w:leader="dot" w:pos="8494"/>
         </w:tabs>
@@ -1560,7 +1558,7 @@
     </w:p>
     <w:p>
       <w:pPr>
-        <w:pStyle w:val="ndicedeilustraes"/>
+        <w:pStyle w:val="TableofFigures"/>
         <w:tabs>
           <w:tab w:val="right" w:leader="dot" w:pos="8494"/>
         </w:tabs>
@@ -1632,7 +1630,7 @@
     </w:p>
     <w:p>
       <w:pPr>
-        <w:pStyle w:val="ndicedeilustraes"/>
+        <w:pStyle w:val="TableofFigures"/>
         <w:tabs>
           <w:tab w:val="right" w:leader="dot" w:pos="8494"/>
         </w:tabs>
@@ -1712,7 +1710,7 @@
     </w:p>
     <w:p>
       <w:pPr>
-        <w:pStyle w:val="Ttulo1"/>
+        <w:pStyle w:val="Heading1"/>
       </w:pPr>
       <w:bookmarkStart w:id="0" w:name="_Toc95732948"/>
       <w:bookmarkStart w:id="1" w:name="_Toc138073627"/>
@@ -1741,7 +1739,7 @@
     </w:p>
     <w:tbl>
       <w:tblPr>
-        <w:tblStyle w:val="Tabelacomgrade"/>
+        <w:tblStyle w:val="TableGrid"/>
         <w:tblW w:w="6379" w:type="dxa"/>
         <w:tblInd w:w="704" w:type="dxa"/>
         <w:tblLook w:val="04A0" w:firstRow="1" w:lastRow="0" w:firstColumn="1" w:lastColumn="0" w:noHBand="0" w:noVBand="1"/>
@@ -1838,17 +1836,8 @@
                 <w:sz w:val="24"/>
                 <w:szCs w:val="24"/>
               </w:rPr>
-              <w:t xml:space="preserve"> </w:t>
-            </w:r>
-            <w:proofErr w:type="spellStart"/>
-            <w:r>
-              <w:rPr>
-                <w:sz w:val="24"/>
-                <w:szCs w:val="24"/>
-              </w:rPr>
-              <w:t>Rentify</w:t>
-            </w:r>
-            <w:proofErr w:type="spellEnd"/>
+              <w:t xml:space="preserve"> Rentify</w:t>
+            </w:r>
           </w:p>
         </w:tc>
       </w:tr>
@@ -2127,7 +2116,7 @@
     </w:tbl>
     <w:p>
       <w:pPr>
-        <w:pStyle w:val="Legenda"/>
+        <w:pStyle w:val="Caption"/>
         <w:spacing w:before="120"/>
       </w:pPr>
       <w:bookmarkStart w:id="3" w:name="_Toc138094529"/>
@@ -2178,7 +2167,7 @@
     </w:p>
     <w:p>
       <w:pPr>
-        <w:pStyle w:val="Ttulo1"/>
+        <w:pStyle w:val="Heading1"/>
       </w:pPr>
       <w:bookmarkStart w:id="4" w:name="_Toc138073628"/>
       <w:r>
@@ -2208,7 +2197,7 @@
     </w:p>
     <w:tbl>
       <w:tblPr>
-        <w:tblStyle w:val="Tabelacomgrade"/>
+        <w:tblStyle w:val="TableGrid"/>
         <w:tblW w:w="5950" w:type="dxa"/>
         <w:tblInd w:w="1416" w:type="dxa"/>
         <w:tblLook w:val="04A0" w:firstRow="1" w:lastRow="0" w:firstColumn="1" w:lastColumn="0" w:noHBand="0" w:noVBand="1"/>
@@ -2303,17 +2292,8 @@
                 <w:sz w:val="24"/>
                 <w:szCs w:val="24"/>
               </w:rPr>
-              <w:t xml:space="preserve"> </w:t>
-            </w:r>
-            <w:proofErr w:type="spellStart"/>
-            <w:r>
-              <w:rPr>
-                <w:sz w:val="24"/>
-                <w:szCs w:val="24"/>
-              </w:rPr>
-              <w:t>Rentify</w:t>
-            </w:r>
-            <w:proofErr w:type="spellEnd"/>
+              <w:t xml:space="preserve"> Rentify</w:t>
+            </w:r>
           </w:p>
         </w:tc>
       </w:tr>
@@ -2687,7 +2667,7 @@
     </w:tbl>
     <w:p>
       <w:pPr>
-        <w:pStyle w:val="Legenda"/>
+        <w:pStyle w:val="Caption"/>
         <w:spacing w:before="120"/>
       </w:pPr>
       <w:bookmarkStart w:id="6" w:name="_Toc138094530"/>
@@ -2730,7 +2710,7 @@
     </w:p>
     <w:p>
       <w:pPr>
-        <w:pStyle w:val="Ttulo1"/>
+        <w:pStyle w:val="Heading1"/>
       </w:pPr>
       <w:bookmarkStart w:id="7" w:name="_Toc138073629"/>
       <w:r>
@@ -2762,7 +2742,7 @@
     <w:p/>
     <w:tbl>
       <w:tblPr>
-        <w:tblStyle w:val="Tabelacomgrade"/>
+        <w:tblStyle w:val="TableGrid"/>
         <w:tblW w:w="6237" w:type="dxa"/>
         <w:tblInd w:w="1129" w:type="dxa"/>
         <w:tblLook w:val="04A0" w:firstRow="1" w:lastRow="0" w:firstColumn="1" w:lastColumn="0" w:noHBand="0" w:noVBand="1"/>
@@ -3323,7 +3303,7 @@
     </w:tbl>
     <w:p>
       <w:pPr>
-        <w:pStyle w:val="Legenda"/>
+        <w:pStyle w:val="Caption"/>
         <w:spacing w:before="120"/>
       </w:pPr>
       <w:bookmarkStart w:id="9" w:name="_Toc138094531"/>
@@ -3368,7 +3348,7 @@
     </w:p>
     <w:p>
       <w:pPr>
-        <w:pStyle w:val="Ttulo1"/>
+        <w:pStyle w:val="Heading1"/>
       </w:pPr>
       <w:bookmarkStart w:id="10" w:name="_Toc138073630"/>
       <w:r>
@@ -3380,15 +3360,7 @@
     <w:p/>
     <w:p>
       <w:r>
-        <w:t xml:space="preserve">Link de acesso ao </w:t>
-      </w:r>
-      <w:proofErr w:type="spellStart"/>
-      <w:r>
-        <w:t>Trello</w:t>
-      </w:r>
-      <w:proofErr w:type="spellEnd"/>
-      <w:r>
-        <w:t xml:space="preserve"> do projeto: </w:t>
+        <w:t xml:space="preserve">Link de acesso ao Trello do projeto: </w:t>
       </w:r>
       <w:hyperlink r:id="rId11" w:history="1">
         <w:r>
@@ -3402,7 +3374,7 @@
     <w:p/>
     <w:tbl>
       <w:tblPr>
-        <w:tblStyle w:val="Tabelacomgrade"/>
+        <w:tblStyle w:val="TableGrid"/>
         <w:tblW w:w="0" w:type="auto"/>
         <w:tblLook w:val="04A0" w:firstRow="1" w:lastRow="0" w:firstColumn="1" w:lastColumn="0" w:noHBand="0" w:noVBand="1"/>
       </w:tblPr>
@@ -3633,7 +3605,7 @@
     </w:p>
     <w:tbl>
       <w:tblPr>
-        <w:tblStyle w:val="Tabelacomgrade"/>
+        <w:tblStyle w:val="TableGrid"/>
         <w:tblW w:w="0" w:type="auto"/>
         <w:tblLook w:val="04A0" w:firstRow="1" w:lastRow="0" w:firstColumn="1" w:lastColumn="0" w:noHBand="0" w:noVBand="1"/>
       </w:tblPr>
@@ -3867,7 +3839,7 @@
     </w:p>
     <w:tbl>
       <w:tblPr>
-        <w:tblStyle w:val="Tabelacomgrade"/>
+        <w:tblStyle w:val="TableGrid"/>
         <w:tblW w:w="0" w:type="auto"/>
         <w:tblBorders>
           <w:top w:val="none" w:sz="0" w:space="0" w:color="auto"/>
@@ -3987,7 +3959,7 @@
     </w:p>
     <w:p>
       <w:pPr>
-        <w:pStyle w:val="Ttulo1"/>
+        <w:pStyle w:val="Heading1"/>
       </w:pPr>
       <w:bookmarkStart w:id="11" w:name="_Toc138073631"/>
       <w:r>
@@ -4007,6 +3979,9 @@
         <w:keepNext/>
       </w:pPr>
       <w:r>
+        <w:rPr>
+          <w:noProof/>
+        </w:rPr>
         <w:drawing>
           <wp:inline distT="0" distB="0" distL="0" distR="0" wp14:anchorId="06C57310" wp14:editId="13D1E9C4">
             <wp:extent cx="5400040" cy="4723765"/>
@@ -4046,7 +4021,7 @@
     </w:p>
     <w:p>
       <w:pPr>
-        <w:pStyle w:val="Legenda"/>
+        <w:pStyle w:val="Caption"/>
       </w:pPr>
       <w:bookmarkStart w:id="12" w:name="_Toc138094532"/>
       <w:r>
@@ -4079,7 +4054,7 @@
     </w:p>
     <w:p>
       <w:pPr>
-        <w:pStyle w:val="Ttulo1"/>
+        <w:pStyle w:val="Heading1"/>
       </w:pPr>
       <w:bookmarkStart w:id="13" w:name="_Toc138073632"/>
       <w:r>
@@ -4139,7 +4114,7 @@
     </w:p>
     <w:p>
       <w:pPr>
-        <w:pStyle w:val="Legenda"/>
+        <w:pStyle w:val="Caption"/>
         <w:ind w:left="2124" w:firstLine="708"/>
         <w:jc w:val="left"/>
         <w:rPr>
@@ -4167,7 +4142,7 @@
     </w:p>
     <w:p>
       <w:pPr>
-        <w:pStyle w:val="Ttulo1"/>
+        <w:pStyle w:val="Heading1"/>
       </w:pPr>
       <w:bookmarkStart w:id="15" w:name="_Toc138073633"/>
       <w:r>
@@ -4236,7 +4211,7 @@
     </w:p>
     <w:p>
       <w:pPr>
-        <w:pStyle w:val="Legenda"/>
+        <w:pStyle w:val="Caption"/>
         <w:ind w:left="1416" w:firstLine="708"/>
         <w:jc w:val="left"/>
         <w:rPr>
@@ -4276,7 +4251,7 @@
     </w:p>
     <w:p>
       <w:pPr>
-        <w:pStyle w:val="Ttulo1"/>
+        <w:pStyle w:val="Heading1"/>
       </w:pPr>
       <w:bookmarkStart w:id="17" w:name="_Toc138073634"/>
       <w:r>
@@ -4348,7 +4323,7 @@
     </w:p>
     <w:p>
       <w:pPr>
-        <w:pStyle w:val="Legenda"/>
+        <w:pStyle w:val="Caption"/>
         <w:ind w:left="2124" w:firstLine="708"/>
         <w:jc w:val="left"/>
       </w:pPr>
@@ -4383,13 +4358,13 @@
     </w:p>
     <w:p>
       <w:pPr>
-        <w:pStyle w:val="Legenda"/>
+        <w:pStyle w:val="Caption"/>
       </w:pPr>
       <w:bookmarkStart w:id="19" w:name="_Ref95112547"/>
     </w:p>
     <w:p>
       <w:pPr>
-        <w:pStyle w:val="Ttulo1"/>
+        <w:pStyle w:val="Heading1"/>
       </w:pPr>
       <w:bookmarkStart w:id="20" w:name="_Toc138073635"/>
       <w:bookmarkEnd w:id="19"/>
@@ -4409,10 +4384,10 @@
           <w:noProof/>
         </w:rPr>
         <w:drawing>
-          <wp:inline distT="0" distB="0" distL="0" distR="0" wp14:anchorId="0FC63025" wp14:editId="276C5AEB">
-            <wp:extent cx="5391150" cy="5981700"/>
-            <wp:effectExtent l="0" t="0" r="0" b="0"/>
-            <wp:docPr id="776317509" name="Imagem 5"/>
+          <wp:inline distT="0" distB="0" distL="0" distR="0" wp14:anchorId="72085058" wp14:editId="3C8CDD3D">
+            <wp:extent cx="5143052" cy="6443330"/>
+            <wp:effectExtent l="0" t="0" r="635" b="0"/>
+            <wp:docPr id="4" name="Picture 4" descr="A screenshot of a computer screen&#10;&#10;Description automatically generated with low confidence"/>
             <wp:cNvGraphicFramePr>
               <a:graphicFrameLocks xmlns:a="http://schemas.openxmlformats.org/drawingml/2006/main" noChangeAspect="1"/>
             </wp:cNvGraphicFramePr>
@@ -4420,36 +4395,23 @@
               <a:graphicData uri="http://schemas.openxmlformats.org/drawingml/2006/picture">
                 <pic:pic xmlns:pic="http://schemas.openxmlformats.org/drawingml/2006/picture">
                   <pic:nvPicPr>
-                    <pic:cNvPr id="0" name="Picture 9"/>
-                    <pic:cNvPicPr>
-                      <a:picLocks noChangeAspect="1" noChangeArrowheads="1"/>
-                    </pic:cNvPicPr>
+                    <pic:cNvPr id="4" name="Picture 4" descr="A screenshot of a computer screen&#10;&#10;Description automatically generated with low confidence"/>
+                    <pic:cNvPicPr/>
                   </pic:nvPicPr>
                   <pic:blipFill>
-                    <a:blip r:embed="rId21">
-                      <a:extLst>
-                        <a:ext uri="{28A0092B-C50C-407E-A947-70E740481C1C}">
-                          <a14:useLocalDpi xmlns:a14="http://schemas.microsoft.com/office/drawing/2010/main" val="0"/>
-                        </a:ext>
-                      </a:extLst>
-                    </a:blip>
-                    <a:srcRect/>
+                    <a:blip r:embed="rId21"/>
                     <a:stretch>
                       <a:fillRect/>
                     </a:stretch>
                   </pic:blipFill>
-                  <pic:spPr bwMode="auto">
+                  <pic:spPr>
                     <a:xfrm>
                       <a:off x="0" y="0"/>
-                      <a:ext cx="5391150" cy="5981700"/>
+                      <a:ext cx="5143470" cy="6443854"/>
                     </a:xfrm>
                     <a:prstGeom prst="rect">
                       <a:avLst/>
                     </a:prstGeom>
-                    <a:noFill/>
-                    <a:ln>
-                      <a:noFill/>
-                    </a:ln>
                   </pic:spPr>
                 </pic:pic>
               </a:graphicData>
@@ -4460,7 +4422,7 @@
     </w:p>
     <w:p>
       <w:pPr>
-        <w:pStyle w:val="Legenda"/>
+        <w:pStyle w:val="Caption"/>
         <w:ind w:left="2124" w:firstLine="708"/>
         <w:jc w:val="left"/>
       </w:pPr>
@@ -4488,7 +4450,7 @@
     </w:p>
     <w:p>
       <w:pPr>
-        <w:pStyle w:val="Ttulo1"/>
+        <w:pStyle w:val="Heading1"/>
       </w:pPr>
       <w:bookmarkStart w:id="22" w:name="_Toc138073636"/>
       <w:r>
@@ -4558,7 +4520,7 @@
     </w:p>
     <w:p>
       <w:pPr>
-        <w:pStyle w:val="Legenda"/>
+        <w:pStyle w:val="Caption"/>
         <w:ind w:left="2124" w:firstLine="708"/>
         <w:jc w:val="left"/>
       </w:pPr>
@@ -4592,7 +4554,7 @@
 </file>
 
 <file path=word/endnotes.xml><?xml version="1.0" encoding="utf-8"?>
-<w:endnotes xmlns:wpc="http://schemas.microsoft.com/office/word/2010/wordprocessingCanvas" xmlns:cx="http://schemas.microsoft.com/office/drawing/2014/chartex" xmlns:cx1="http://schemas.microsoft.com/office/drawing/2015/9/8/chartex" xmlns:cx2="http://schemas.microsoft.com/office/drawing/2015/10/21/chartex" xmlns:cx3="http://schemas.microsoft.com/office/drawing/2016/5/9/chartex" xmlns:cx4="http://schemas.microsoft.com/office/drawing/2016/5/10/chartex" xmlns:cx5="http://schemas.microsoft.com/office/drawing/2016/5/11/chartex" xmlns:cx6="http://schemas.microsoft.com/office/drawing/2016/5/12/chartex" xmlns:cx7="http://schemas.microsoft.com/office/drawing/2016/5/13/chartex" xmlns:cx8="http://schemas.microsoft.com/office/drawing/2016/5/14/chartex" xmlns:mc="http://schemas.openxmlformats.org/markup-compatibility/2006" xmlns:aink="http://schemas.microsoft.com/office/drawing/2016/ink" xmlns:am3d="http://schemas.microsoft.com/office/drawing/2017/model3d" xmlns:o="urn:schemas-microsoft-com:office:office" xmlns:oel="http://schemas.microsoft.com/office/2019/extlst" xmlns:r="http://schemas.openxmlformats.org/officeDocument/2006/relationships" xmlns:m="http://schemas.openxmlformats.org/officeDocument/2006/math" xmlns:v="urn:schemas-microsoft-com:vml" xmlns:wp14="http://schemas.microsoft.com/office/word/2010/wordprocessingDrawing" xmlns:wp="http://schemas.openxmlformats.org/drawingml/2006/wordprocessingDrawing" xmlns:w10="urn:schemas-microsoft-com:office:word" xmlns:w="http://schemas.openxmlformats.org/wordprocessingml/2006/main" xmlns:w14="http://schemas.microsoft.com/office/word/2010/wordml" xmlns:w15="http://schemas.microsoft.com/office/word/2012/wordml" xmlns:w16cex="http://schemas.microsoft.com/office/word/2018/wordml/cex" xmlns:w16cid="http://schemas.microsoft.com/office/word/2016/wordml/cid" xmlns:w16="http://schemas.microsoft.com/office/word/2018/wordml" xmlns:w16du="http://schemas.microsoft.com/office/word/2023/wordml/word16du" xmlns:w16sdtdh="http://schemas.microsoft.com/office/word/2020/wordml/sdtdatahash" xmlns:w16se="http://schemas.microsoft.com/office/word/2015/wordml/symex" xmlns:wpg="http://schemas.microsoft.com/office/word/2010/wordprocessingGroup" xmlns:wpi="http://schemas.microsoft.com/office/word/2010/wordprocessingInk" xmlns:wne="http://schemas.microsoft.com/office/word/2006/wordml" xmlns:wps="http://schemas.microsoft.com/office/word/2010/wordprocessingShape" mc:Ignorable="w14 w15 w16se w16cid w16 w16cex w16sdtdh wp14">
+<w:endnotes xmlns:wpc="http://schemas.microsoft.com/office/word/2010/wordprocessingCanvas" xmlns:cx="http://schemas.microsoft.com/office/drawing/2014/chartex" xmlns:cx1="http://schemas.microsoft.com/office/drawing/2015/9/8/chartex" xmlns:cx2="http://schemas.microsoft.com/office/drawing/2015/10/21/chartex" xmlns:cx3="http://schemas.microsoft.com/office/drawing/2016/5/9/chartex" xmlns:cx4="http://schemas.microsoft.com/office/drawing/2016/5/10/chartex" xmlns:cx5="http://schemas.microsoft.com/office/drawing/2016/5/11/chartex" xmlns:cx6="http://schemas.microsoft.com/office/drawing/2016/5/12/chartex" xmlns:cx7="http://schemas.microsoft.com/office/drawing/2016/5/13/chartex" xmlns:cx8="http://schemas.microsoft.com/office/drawing/2016/5/14/chartex" xmlns:mc="http://schemas.openxmlformats.org/markup-compatibility/2006" xmlns:aink="http://schemas.microsoft.com/office/drawing/2016/ink" xmlns:am3d="http://schemas.microsoft.com/office/drawing/2017/model3d" xmlns:o="urn:schemas-microsoft-com:office:office" xmlns:oel="http://schemas.microsoft.com/office/2019/extlst" xmlns:r="http://schemas.openxmlformats.org/officeDocument/2006/relationships" xmlns:m="http://schemas.openxmlformats.org/officeDocument/2006/math" xmlns:v="urn:schemas-microsoft-com:vml" xmlns:wp14="http://schemas.microsoft.com/office/word/2010/wordprocessingDrawing" xmlns:wp="http://schemas.openxmlformats.org/drawingml/2006/wordprocessingDrawing" xmlns:w10="urn:schemas-microsoft-com:office:word" xmlns:w="http://schemas.openxmlformats.org/wordprocessingml/2006/main" xmlns:w14="http://schemas.microsoft.com/office/word/2010/wordml" xmlns:w15="http://schemas.microsoft.com/office/word/2012/wordml" xmlns:w16cex="http://schemas.microsoft.com/office/word/2018/wordml/cex" xmlns:w16cid="http://schemas.microsoft.com/office/word/2016/wordml/cid" xmlns:w16="http://schemas.microsoft.com/office/word/2018/wordml" xmlns:w16sdtdh="http://schemas.microsoft.com/office/word/2020/wordml/sdtdatahash" xmlns:w16se="http://schemas.microsoft.com/office/word/2015/wordml/symex" xmlns:wpg="http://schemas.microsoft.com/office/word/2010/wordprocessingGroup" xmlns:wpi="http://schemas.microsoft.com/office/word/2010/wordprocessingInk" xmlns:wne="http://schemas.microsoft.com/office/word/2006/wordml" xmlns:wps="http://schemas.microsoft.com/office/word/2010/wordprocessingShape" mc:Ignorable="w14 w15 w16se w16cid w16 w16cex w16sdtdh wp14">
   <w:endnote w:type="separator" w:id="-1">
     <w:p>
       <w:pPr>
@@ -4617,10 +4579,10 @@
 </file>
 
 <file path=word/footer1.xml><?xml version="1.0" encoding="utf-8"?>
-<w:ftr xmlns:wpc="http://schemas.microsoft.com/office/word/2010/wordprocessingCanvas" xmlns:cx="http://schemas.microsoft.com/office/drawing/2014/chartex" xmlns:cx1="http://schemas.microsoft.com/office/drawing/2015/9/8/chartex" xmlns:cx2="http://schemas.microsoft.com/office/drawing/2015/10/21/chartex" xmlns:cx3="http://schemas.microsoft.com/office/drawing/2016/5/9/chartex" xmlns:cx4="http://schemas.microsoft.com/office/drawing/2016/5/10/chartex" xmlns:cx5="http://schemas.microsoft.com/office/drawing/2016/5/11/chartex" xmlns:cx6="http://schemas.microsoft.com/office/drawing/2016/5/12/chartex" xmlns:cx7="http://schemas.microsoft.com/office/drawing/2016/5/13/chartex" xmlns:cx8="http://schemas.microsoft.com/office/drawing/2016/5/14/chartex" xmlns:mc="http://schemas.openxmlformats.org/markup-compatibility/2006" xmlns:aink="http://schemas.microsoft.com/office/drawing/2016/ink" xmlns:am3d="http://schemas.microsoft.com/office/drawing/2017/model3d" xmlns:o="urn:schemas-microsoft-com:office:office" xmlns:oel="http://schemas.microsoft.com/office/2019/extlst" xmlns:r="http://schemas.openxmlformats.org/officeDocument/2006/relationships" xmlns:m="http://schemas.openxmlformats.org/officeDocument/2006/math" xmlns:v="urn:schemas-microsoft-com:vml" xmlns:wp14="http://schemas.microsoft.com/office/word/2010/wordprocessingDrawing" xmlns:wp="http://schemas.openxmlformats.org/drawingml/2006/wordprocessingDrawing" xmlns:w10="urn:schemas-microsoft-com:office:word" xmlns:w="http://schemas.openxmlformats.org/wordprocessingml/2006/main" xmlns:w14="http://schemas.microsoft.com/office/word/2010/wordml" xmlns:w15="http://schemas.microsoft.com/office/word/2012/wordml" xmlns:w16cex="http://schemas.microsoft.com/office/word/2018/wordml/cex" xmlns:w16cid="http://schemas.microsoft.com/office/word/2016/wordml/cid" xmlns:w16="http://schemas.microsoft.com/office/word/2018/wordml" xmlns:w16du="http://schemas.microsoft.com/office/word/2023/wordml/word16du" xmlns:w16sdtdh="http://schemas.microsoft.com/office/word/2020/wordml/sdtdatahash" xmlns:w16se="http://schemas.microsoft.com/office/word/2015/wordml/symex" xmlns:wpg="http://schemas.microsoft.com/office/word/2010/wordprocessingGroup" xmlns:wpi="http://schemas.microsoft.com/office/word/2010/wordprocessingInk" xmlns:wne="http://schemas.microsoft.com/office/word/2006/wordml" xmlns:wps="http://schemas.microsoft.com/office/word/2010/wordprocessingShape" mc:Ignorable="w14 w15 w16se w16cid w16 w16cex w16sdtdh wp14">
+<w:ftr xmlns:wpc="http://schemas.microsoft.com/office/word/2010/wordprocessingCanvas" xmlns:cx="http://schemas.microsoft.com/office/drawing/2014/chartex" xmlns:cx1="http://schemas.microsoft.com/office/drawing/2015/9/8/chartex" xmlns:cx2="http://schemas.microsoft.com/office/drawing/2015/10/21/chartex" xmlns:cx3="http://schemas.microsoft.com/office/drawing/2016/5/9/chartex" xmlns:cx4="http://schemas.microsoft.com/office/drawing/2016/5/10/chartex" xmlns:cx5="http://schemas.microsoft.com/office/drawing/2016/5/11/chartex" xmlns:cx6="http://schemas.microsoft.com/office/drawing/2016/5/12/chartex" xmlns:cx7="http://schemas.microsoft.com/office/drawing/2016/5/13/chartex" xmlns:cx8="http://schemas.microsoft.com/office/drawing/2016/5/14/chartex" xmlns:mc="http://schemas.openxmlformats.org/markup-compatibility/2006" xmlns:aink="http://schemas.microsoft.com/office/drawing/2016/ink" xmlns:am3d="http://schemas.microsoft.com/office/drawing/2017/model3d" xmlns:o="urn:schemas-microsoft-com:office:office" xmlns:oel="http://schemas.microsoft.com/office/2019/extlst" xmlns:r="http://schemas.openxmlformats.org/officeDocument/2006/relationships" xmlns:m="http://schemas.openxmlformats.org/officeDocument/2006/math" xmlns:v="urn:schemas-microsoft-com:vml" xmlns:wp14="http://schemas.microsoft.com/office/word/2010/wordprocessingDrawing" xmlns:wp="http://schemas.openxmlformats.org/drawingml/2006/wordprocessingDrawing" xmlns:w10="urn:schemas-microsoft-com:office:word" xmlns:w="http://schemas.openxmlformats.org/wordprocessingml/2006/main" xmlns:w14="http://schemas.microsoft.com/office/word/2010/wordml" xmlns:w15="http://schemas.microsoft.com/office/word/2012/wordml" xmlns:w16cex="http://schemas.microsoft.com/office/word/2018/wordml/cex" xmlns:w16cid="http://schemas.microsoft.com/office/word/2016/wordml/cid" xmlns:w16="http://schemas.microsoft.com/office/word/2018/wordml" xmlns:w16sdtdh="http://schemas.microsoft.com/office/word/2020/wordml/sdtdatahash" xmlns:w16se="http://schemas.microsoft.com/office/word/2015/wordml/symex" xmlns:wpg="http://schemas.microsoft.com/office/word/2010/wordprocessingGroup" xmlns:wpi="http://schemas.microsoft.com/office/word/2010/wordprocessingInk" xmlns:wne="http://schemas.microsoft.com/office/word/2006/wordml" xmlns:wps="http://schemas.microsoft.com/office/word/2010/wordprocessingShape" mc:Ignorable="w14 w15 w16se w16cid w16 w16cex w16sdtdh wp14">
   <w:p>
     <w:pPr>
-      <w:pStyle w:val="Rodap"/>
+      <w:pStyle w:val="Footer"/>
     </w:pPr>
     <w:r>
       <w:t>Especificação</w:t>
@@ -4631,11 +4593,9 @@
     <w:r>
       <w:tab/>
     </w:r>
-    <w:proofErr w:type="spellStart"/>
     <w:r>
       <w:t>Rentify</w:t>
     </w:r>
-    <w:proofErr w:type="spellEnd"/>
     <w:r>
       <w:tab/>
     </w:r>
@@ -4659,7 +4619,7 @@
 </file>
 
 <file path=word/footnotes.xml><?xml version="1.0" encoding="utf-8"?>
-<w:footnotes xmlns:wpc="http://schemas.microsoft.com/office/word/2010/wordprocessingCanvas" xmlns:cx="http://schemas.microsoft.com/office/drawing/2014/chartex" xmlns:cx1="http://schemas.microsoft.com/office/drawing/2015/9/8/chartex" xmlns:cx2="http://schemas.microsoft.com/office/drawing/2015/10/21/chartex" xmlns:cx3="http://schemas.microsoft.com/office/drawing/2016/5/9/chartex" xmlns:cx4="http://schemas.microsoft.com/office/drawing/2016/5/10/chartex" xmlns:cx5="http://schemas.microsoft.com/office/drawing/2016/5/11/chartex" xmlns:cx6="http://schemas.microsoft.com/office/drawing/2016/5/12/chartex" xmlns:cx7="http://schemas.microsoft.com/office/drawing/2016/5/13/chartex" xmlns:cx8="http://schemas.microsoft.com/office/drawing/2016/5/14/chartex" xmlns:mc="http://schemas.openxmlformats.org/markup-compatibility/2006" xmlns:aink="http://schemas.microsoft.com/office/drawing/2016/ink" xmlns:am3d="http://schemas.microsoft.com/office/drawing/2017/model3d" xmlns:o="urn:schemas-microsoft-com:office:office" xmlns:oel="http://schemas.microsoft.com/office/2019/extlst" xmlns:r="http://schemas.openxmlformats.org/officeDocument/2006/relationships" xmlns:m="http://schemas.openxmlformats.org/officeDocument/2006/math" xmlns:v="urn:schemas-microsoft-com:vml" xmlns:wp14="http://schemas.microsoft.com/office/word/2010/wordprocessingDrawing" xmlns:wp="http://schemas.openxmlformats.org/drawingml/2006/wordprocessingDrawing" xmlns:w10="urn:schemas-microsoft-com:office:word" xmlns:w="http://schemas.openxmlformats.org/wordprocessingml/2006/main" xmlns:w14="http://schemas.microsoft.com/office/word/2010/wordml" xmlns:w15="http://schemas.microsoft.com/office/word/2012/wordml" xmlns:w16cex="http://schemas.microsoft.com/office/word/2018/wordml/cex" xmlns:w16cid="http://schemas.microsoft.com/office/word/2016/wordml/cid" xmlns:w16="http://schemas.microsoft.com/office/word/2018/wordml" xmlns:w16du="http://schemas.microsoft.com/office/word/2023/wordml/word16du" xmlns:w16sdtdh="http://schemas.microsoft.com/office/word/2020/wordml/sdtdatahash" xmlns:w16se="http://schemas.microsoft.com/office/word/2015/wordml/symex" xmlns:wpg="http://schemas.microsoft.com/office/word/2010/wordprocessingGroup" xmlns:wpi="http://schemas.microsoft.com/office/word/2010/wordprocessingInk" xmlns:wne="http://schemas.microsoft.com/office/word/2006/wordml" xmlns:wps="http://schemas.microsoft.com/office/word/2010/wordprocessingShape" mc:Ignorable="w14 w15 w16se w16cid w16 w16cex w16sdtdh wp14">
+<w:footnotes xmlns:wpc="http://schemas.microsoft.com/office/word/2010/wordprocessingCanvas" xmlns:cx="http://schemas.microsoft.com/office/drawing/2014/chartex" xmlns:cx1="http://schemas.microsoft.com/office/drawing/2015/9/8/chartex" xmlns:cx2="http://schemas.microsoft.com/office/drawing/2015/10/21/chartex" xmlns:cx3="http://schemas.microsoft.com/office/drawing/2016/5/9/chartex" xmlns:cx4="http://schemas.microsoft.com/office/drawing/2016/5/10/chartex" xmlns:cx5="http://schemas.microsoft.com/office/drawing/2016/5/11/chartex" xmlns:cx6="http://schemas.microsoft.com/office/drawing/2016/5/12/chartex" xmlns:cx7="http://schemas.microsoft.com/office/drawing/2016/5/13/chartex" xmlns:cx8="http://schemas.microsoft.com/office/drawing/2016/5/14/chartex" xmlns:mc="http://schemas.openxmlformats.org/markup-compatibility/2006" xmlns:aink="http://schemas.microsoft.com/office/drawing/2016/ink" xmlns:am3d="http://schemas.microsoft.com/office/drawing/2017/model3d" xmlns:o="urn:schemas-microsoft-com:office:office" xmlns:oel="http://schemas.microsoft.com/office/2019/extlst" xmlns:r="http://schemas.openxmlformats.org/officeDocument/2006/relationships" xmlns:m="http://schemas.openxmlformats.org/officeDocument/2006/math" xmlns:v="urn:schemas-microsoft-com:vml" xmlns:wp14="http://schemas.microsoft.com/office/word/2010/wordprocessingDrawing" xmlns:wp="http://schemas.openxmlformats.org/drawingml/2006/wordprocessingDrawing" xmlns:w10="urn:schemas-microsoft-com:office:word" xmlns:w="http://schemas.openxmlformats.org/wordprocessingml/2006/main" xmlns:w14="http://schemas.microsoft.com/office/word/2010/wordml" xmlns:w15="http://schemas.microsoft.com/office/word/2012/wordml" xmlns:w16cex="http://schemas.microsoft.com/office/word/2018/wordml/cex" xmlns:w16cid="http://schemas.microsoft.com/office/word/2016/wordml/cid" xmlns:w16="http://schemas.microsoft.com/office/word/2018/wordml" xmlns:w16sdtdh="http://schemas.microsoft.com/office/word/2020/wordml/sdtdatahash" xmlns:w16se="http://schemas.microsoft.com/office/word/2015/wordml/symex" xmlns:wpg="http://schemas.microsoft.com/office/word/2010/wordprocessingGroup" xmlns:wpi="http://schemas.microsoft.com/office/word/2010/wordprocessingInk" xmlns:wne="http://schemas.microsoft.com/office/word/2006/wordml" xmlns:wps="http://schemas.microsoft.com/office/word/2010/wordprocessingShape" mc:Ignorable="w14 w15 w16se w16cid w16 w16cex w16sdtdh wp14">
   <w:footnote w:type="separator" w:id="-1">
     <w:p>
       <w:pPr>
@@ -4684,10 +4644,10 @@
 </file>
 
 <file path=word/header1.xml><?xml version="1.0" encoding="utf-8"?>
-<w:hdr xmlns:wpc="http://schemas.microsoft.com/office/word/2010/wordprocessingCanvas" xmlns:cx="http://schemas.microsoft.com/office/drawing/2014/chartex" xmlns:cx1="http://schemas.microsoft.com/office/drawing/2015/9/8/chartex" xmlns:cx2="http://schemas.microsoft.com/office/drawing/2015/10/21/chartex" xmlns:cx3="http://schemas.microsoft.com/office/drawing/2016/5/9/chartex" xmlns:cx4="http://schemas.microsoft.com/office/drawing/2016/5/10/chartex" xmlns:cx5="http://schemas.microsoft.com/office/drawing/2016/5/11/chartex" xmlns:cx6="http://schemas.microsoft.com/office/drawing/2016/5/12/chartex" xmlns:cx7="http://schemas.microsoft.com/office/drawing/2016/5/13/chartex" xmlns:cx8="http://schemas.microsoft.com/office/drawing/2016/5/14/chartex" xmlns:mc="http://schemas.openxmlformats.org/markup-compatibility/2006" xmlns:aink="http://schemas.microsoft.com/office/drawing/2016/ink" xmlns:am3d="http://schemas.microsoft.com/office/drawing/2017/model3d" xmlns:o="urn:schemas-microsoft-com:office:office" xmlns:oel="http://schemas.microsoft.com/office/2019/extlst" xmlns:r="http://schemas.openxmlformats.org/officeDocument/2006/relationships" xmlns:m="http://schemas.openxmlformats.org/officeDocument/2006/math" xmlns:v="urn:schemas-microsoft-com:vml" xmlns:wp14="http://schemas.microsoft.com/office/word/2010/wordprocessingDrawing" xmlns:wp="http://schemas.openxmlformats.org/drawingml/2006/wordprocessingDrawing" xmlns:w10="urn:schemas-microsoft-com:office:word" xmlns:w="http://schemas.openxmlformats.org/wordprocessingml/2006/main" xmlns:w14="http://schemas.microsoft.com/office/word/2010/wordml" xmlns:w15="http://schemas.microsoft.com/office/word/2012/wordml" xmlns:w16cex="http://schemas.microsoft.com/office/word/2018/wordml/cex" xmlns:w16cid="http://schemas.microsoft.com/office/word/2016/wordml/cid" xmlns:w16="http://schemas.microsoft.com/office/word/2018/wordml" xmlns:w16du="http://schemas.microsoft.com/office/word/2023/wordml/word16du" xmlns:w16sdtdh="http://schemas.microsoft.com/office/word/2020/wordml/sdtdatahash" xmlns:w16se="http://schemas.microsoft.com/office/word/2015/wordml/symex" xmlns:wpg="http://schemas.microsoft.com/office/word/2010/wordprocessingGroup" xmlns:wpi="http://schemas.microsoft.com/office/word/2010/wordprocessingInk" xmlns:wne="http://schemas.microsoft.com/office/word/2006/wordml" xmlns:wps="http://schemas.microsoft.com/office/word/2010/wordprocessingShape" mc:Ignorable="w14 w15 w16se w16cid w16 w16cex w16sdtdh wp14">
+<w:hdr xmlns:wpc="http://schemas.microsoft.com/office/word/2010/wordprocessingCanvas" xmlns:cx="http://schemas.microsoft.com/office/drawing/2014/chartex" xmlns:cx1="http://schemas.microsoft.com/office/drawing/2015/9/8/chartex" xmlns:cx2="http://schemas.microsoft.com/office/drawing/2015/10/21/chartex" xmlns:cx3="http://schemas.microsoft.com/office/drawing/2016/5/9/chartex" xmlns:cx4="http://schemas.microsoft.com/office/drawing/2016/5/10/chartex" xmlns:cx5="http://schemas.microsoft.com/office/drawing/2016/5/11/chartex" xmlns:cx6="http://schemas.microsoft.com/office/drawing/2016/5/12/chartex" xmlns:cx7="http://schemas.microsoft.com/office/drawing/2016/5/13/chartex" xmlns:cx8="http://schemas.microsoft.com/office/drawing/2016/5/14/chartex" xmlns:mc="http://schemas.openxmlformats.org/markup-compatibility/2006" xmlns:aink="http://schemas.microsoft.com/office/drawing/2016/ink" xmlns:am3d="http://schemas.microsoft.com/office/drawing/2017/model3d" xmlns:o="urn:schemas-microsoft-com:office:office" xmlns:oel="http://schemas.microsoft.com/office/2019/extlst" xmlns:r="http://schemas.openxmlformats.org/officeDocument/2006/relationships" xmlns:m="http://schemas.openxmlformats.org/officeDocument/2006/math" xmlns:v="urn:schemas-microsoft-com:vml" xmlns:wp14="http://schemas.microsoft.com/office/word/2010/wordprocessingDrawing" xmlns:wp="http://schemas.openxmlformats.org/drawingml/2006/wordprocessingDrawing" xmlns:w10="urn:schemas-microsoft-com:office:word" xmlns:w="http://schemas.openxmlformats.org/wordprocessingml/2006/main" xmlns:w14="http://schemas.microsoft.com/office/word/2010/wordml" xmlns:w15="http://schemas.microsoft.com/office/word/2012/wordml" xmlns:w16cex="http://schemas.microsoft.com/office/word/2018/wordml/cex" xmlns:w16cid="http://schemas.microsoft.com/office/word/2016/wordml/cid" xmlns:w16="http://schemas.microsoft.com/office/word/2018/wordml" xmlns:w16sdtdh="http://schemas.microsoft.com/office/word/2020/wordml/sdtdatahash" xmlns:w16se="http://schemas.microsoft.com/office/word/2015/wordml/symex" xmlns:wpg="http://schemas.microsoft.com/office/word/2010/wordprocessingGroup" xmlns:wpi="http://schemas.microsoft.com/office/word/2010/wordprocessingInk" xmlns:wne="http://schemas.microsoft.com/office/word/2006/wordml" xmlns:wps="http://schemas.microsoft.com/office/word/2010/wordprocessingShape" mc:Ignorable="w14 w15 w16se w16cid w16 w16cex w16sdtdh wp14">
   <w:tbl>
     <w:tblPr>
-      <w:tblStyle w:val="Tabelacomgrade"/>
+      <w:tblStyle w:val="TableGrid"/>
       <w:tblW w:w="0" w:type="auto"/>
       <w:tblBorders>
         <w:top w:val="none" w:sz="0" w:space="0" w:color="auto"/>
@@ -4710,7 +4670,7 @@
         </w:tcPr>
         <w:p>
           <w:pPr>
-            <w:pStyle w:val="Cabealho"/>
+            <w:pStyle w:val="Header"/>
           </w:pPr>
           <w:r>
             <w:rPr>
@@ -4856,7 +4816,7 @@
         </w:p>
         <w:p>
           <w:pPr>
-            <w:pStyle w:val="Cabealho"/>
+            <w:pStyle w:val="Header"/>
             <w:jc w:val="right"/>
             <w:rPr>
               <w:sz w:val="18"/>
@@ -4869,14 +4829,14 @@
   </w:tbl>
   <w:p>
     <w:pPr>
-      <w:pStyle w:val="Cabealho"/>
+      <w:pStyle w:val="Header"/>
     </w:pPr>
   </w:p>
 </w:hdr>
 </file>
 
 <file path=word/numbering.xml><?xml version="1.0" encoding="utf-8"?>
-<w:numbering xmlns:wpc="http://schemas.microsoft.com/office/word/2010/wordprocessingCanvas" xmlns:cx="http://schemas.microsoft.com/office/drawing/2014/chartex" xmlns:cx1="http://schemas.microsoft.com/office/drawing/2015/9/8/chartex" xmlns:cx2="http://schemas.microsoft.com/office/drawing/2015/10/21/chartex" xmlns:cx3="http://schemas.microsoft.com/office/drawing/2016/5/9/chartex" xmlns:cx4="http://schemas.microsoft.com/office/drawing/2016/5/10/chartex" xmlns:cx5="http://schemas.microsoft.com/office/drawing/2016/5/11/chartex" xmlns:cx6="http://schemas.microsoft.com/office/drawing/2016/5/12/chartex" xmlns:cx7="http://schemas.microsoft.com/office/drawing/2016/5/13/chartex" xmlns:cx8="http://schemas.microsoft.com/office/drawing/2016/5/14/chartex" xmlns:mc="http://schemas.openxmlformats.org/markup-compatibility/2006" xmlns:aink="http://schemas.microsoft.com/office/drawing/2016/ink" xmlns:am3d="http://schemas.microsoft.com/office/drawing/2017/model3d" xmlns:o="urn:schemas-microsoft-com:office:office" xmlns:oel="http://schemas.microsoft.com/office/2019/extlst" xmlns:r="http://schemas.openxmlformats.org/officeDocument/2006/relationships" xmlns:m="http://schemas.openxmlformats.org/officeDocument/2006/math" xmlns:v="urn:schemas-microsoft-com:vml" xmlns:wp14="http://schemas.microsoft.com/office/word/2010/wordprocessingDrawing" xmlns:wp="http://schemas.openxmlformats.org/drawingml/2006/wordprocessingDrawing" xmlns:w10="urn:schemas-microsoft-com:office:word" xmlns:w="http://schemas.openxmlformats.org/wordprocessingml/2006/main" xmlns:w14="http://schemas.microsoft.com/office/word/2010/wordml" xmlns:w15="http://schemas.microsoft.com/office/word/2012/wordml" xmlns:w16cex="http://schemas.microsoft.com/office/word/2018/wordml/cex" xmlns:w16cid="http://schemas.microsoft.com/office/word/2016/wordml/cid" xmlns:w16="http://schemas.microsoft.com/office/word/2018/wordml" xmlns:w16du="http://schemas.microsoft.com/office/word/2023/wordml/word16du" xmlns:w16sdtdh="http://schemas.microsoft.com/office/word/2020/wordml/sdtdatahash" xmlns:w16se="http://schemas.microsoft.com/office/word/2015/wordml/symex" xmlns:wpg="http://schemas.microsoft.com/office/word/2010/wordprocessingGroup" xmlns:wpi="http://schemas.microsoft.com/office/word/2010/wordprocessingInk" xmlns:wne="http://schemas.microsoft.com/office/word/2006/wordml" xmlns:wps="http://schemas.microsoft.com/office/word/2010/wordprocessingShape" mc:Ignorable="w14 w15 w16se w16cid w16 w16cex w16sdtdh wp14">
+<w:numbering xmlns:wpc="http://schemas.microsoft.com/office/word/2010/wordprocessingCanvas" xmlns:cx="http://schemas.microsoft.com/office/drawing/2014/chartex" xmlns:cx1="http://schemas.microsoft.com/office/drawing/2015/9/8/chartex" xmlns:cx2="http://schemas.microsoft.com/office/drawing/2015/10/21/chartex" xmlns:cx3="http://schemas.microsoft.com/office/drawing/2016/5/9/chartex" xmlns:cx4="http://schemas.microsoft.com/office/drawing/2016/5/10/chartex" xmlns:cx5="http://schemas.microsoft.com/office/drawing/2016/5/11/chartex" xmlns:cx6="http://schemas.microsoft.com/office/drawing/2016/5/12/chartex" xmlns:cx7="http://schemas.microsoft.com/office/drawing/2016/5/13/chartex" xmlns:cx8="http://schemas.microsoft.com/office/drawing/2016/5/14/chartex" xmlns:mc="http://schemas.openxmlformats.org/markup-compatibility/2006" xmlns:aink="http://schemas.microsoft.com/office/drawing/2016/ink" xmlns:am3d="http://schemas.microsoft.com/office/drawing/2017/model3d" xmlns:o="urn:schemas-microsoft-com:office:office" xmlns:oel="http://schemas.microsoft.com/office/2019/extlst" xmlns:r="http://schemas.openxmlformats.org/officeDocument/2006/relationships" xmlns:m="http://schemas.openxmlformats.org/officeDocument/2006/math" xmlns:v="urn:schemas-microsoft-com:vml" xmlns:wp14="http://schemas.microsoft.com/office/word/2010/wordprocessingDrawing" xmlns:wp="http://schemas.openxmlformats.org/drawingml/2006/wordprocessingDrawing" xmlns:w10="urn:schemas-microsoft-com:office:word" xmlns:w="http://schemas.openxmlformats.org/wordprocessingml/2006/main" xmlns:w14="http://schemas.microsoft.com/office/word/2010/wordml" xmlns:w15="http://schemas.microsoft.com/office/word/2012/wordml" xmlns:w16cex="http://schemas.microsoft.com/office/word/2018/wordml/cex" xmlns:w16cid="http://schemas.microsoft.com/office/word/2016/wordml/cid" xmlns:w16="http://schemas.microsoft.com/office/word/2018/wordml" xmlns:w16sdtdh="http://schemas.microsoft.com/office/word/2020/wordml/sdtdatahash" xmlns:w16se="http://schemas.microsoft.com/office/word/2015/wordml/symex" xmlns:wpg="http://schemas.microsoft.com/office/word/2010/wordprocessingGroup" xmlns:wpi="http://schemas.microsoft.com/office/word/2010/wordprocessingInk" xmlns:wne="http://schemas.microsoft.com/office/word/2006/wordml" xmlns:wps="http://schemas.microsoft.com/office/word/2010/wordprocessingShape" mc:Ignorable="w14 w15 w16se w16cid w16 w16cex w16sdtdh wp14">
   <w:abstractNum w:abstractNumId="0" w15:restartNumberingAfterBreak="0">
     <w:nsid w:val="02B75EB1"/>
     <w:multiLevelType w:val="hybridMultilevel"/>
@@ -6014,7 +5974,7 @@
     <w:lvl w:ilvl="0" w:tplc="0D5A8AC6">
       <w:start w:val="1"/>
       <w:numFmt w:val="decimal"/>
-      <w:pStyle w:val="Ttulo2"/>
+      <w:pStyle w:val="Heading2"/>
       <w:lvlText w:val="%1."/>
       <w:lvlJc w:val="left"/>
       <w:pPr>
@@ -7092,11 +7052,11 @@
     <w:qFormat/>
     <w:rsid w:val="008B780A"/>
   </w:style>
-  <w:style w:type="paragraph" w:styleId="Ttulo1">
+  <w:style w:type="paragraph" w:styleId="Heading1">
     <w:name w:val="heading 1"/>
     <w:basedOn w:val="Normal"/>
     <w:next w:val="Normal"/>
-    <w:link w:val="Ttulo1Char"/>
+    <w:link w:val="Heading1Char"/>
     <w:uiPriority w:val="9"/>
     <w:qFormat/>
     <w:rsid w:val="00714DB9"/>
@@ -7112,11 +7072,11 @@
       <w:szCs w:val="32"/>
     </w:rPr>
   </w:style>
-  <w:style w:type="paragraph" w:styleId="Ttulo2">
+  <w:style w:type="paragraph" w:styleId="Heading2">
     <w:name w:val="heading 2"/>
     <w:basedOn w:val="CorpodeTexto"/>
     <w:next w:val="Normal"/>
-    <w:link w:val="Ttulo2Char"/>
+    <w:link w:val="Heading2Char"/>
     <w:uiPriority w:val="9"/>
     <w:unhideWhenUsed/>
     <w:qFormat/>
@@ -7133,11 +7093,11 @@
       <w:caps/>
     </w:rPr>
   </w:style>
-  <w:style w:type="paragraph" w:styleId="Ttulo3">
+  <w:style w:type="paragraph" w:styleId="Heading3">
     <w:name w:val="heading 3"/>
     <w:basedOn w:val="CorpodeTexto"/>
     <w:next w:val="Normal"/>
-    <w:link w:val="Ttulo3Char"/>
+    <w:link w:val="Heading3Char"/>
     <w:uiPriority w:val="9"/>
     <w:unhideWhenUsed/>
     <w:qFormat/>
@@ -7150,13 +7110,13 @@
       <w:bCs/>
     </w:rPr>
   </w:style>
-  <w:style w:type="character" w:default="1" w:styleId="Fontepargpadro">
+  <w:style w:type="character" w:default="1" w:styleId="DefaultParagraphFont">
     <w:name w:val="Default Paragraph Font"/>
     <w:uiPriority w:val="1"/>
     <w:semiHidden/>
     <w:unhideWhenUsed/>
   </w:style>
-  <w:style w:type="table" w:default="1" w:styleId="Tabelanormal">
+  <w:style w:type="table" w:default="1" w:styleId="TableNormal">
     <w:name w:val="Normal Table"/>
     <w:uiPriority w:val="99"/>
     <w:semiHidden/>
@@ -7171,13 +7131,13 @@
       </w:tblCellMar>
     </w:tblPr>
   </w:style>
-  <w:style w:type="numbering" w:default="1" w:styleId="Semlista">
+  <w:style w:type="numbering" w:default="1" w:styleId="NoList">
     <w:name w:val="No List"/>
     <w:uiPriority w:val="99"/>
     <w:semiHidden/>
     <w:unhideWhenUsed/>
   </w:style>
-  <w:style w:type="paragraph" w:styleId="PargrafodaLista">
+  <w:style w:type="paragraph" w:styleId="ListParagraph">
     <w:name w:val="List Paragraph"/>
     <w:basedOn w:val="Normal"/>
     <w:uiPriority w:val="34"/>
@@ -7188,9 +7148,9 @@
       <w:contextualSpacing/>
     </w:pPr>
   </w:style>
-  <w:style w:type="table" w:styleId="Tabelacomgrade">
+  <w:style w:type="table" w:styleId="TableGrid">
     <w:name w:val="Table Grid"/>
-    <w:basedOn w:val="Tabelanormal"/>
+    <w:basedOn w:val="TableNormal"/>
     <w:uiPriority w:val="39"/>
     <w:rsid w:val="00F33469"/>
     <w:pPr>
@@ -7240,10 +7200,10 @@
       <w:lang w:eastAsia="pt-BR"/>
     </w:rPr>
   </w:style>
-  <w:style w:type="paragraph" w:styleId="Cabealho">
+  <w:style w:type="paragraph" w:styleId="Header">
     <w:name w:val="header"/>
     <w:basedOn w:val="Normal"/>
-    <w:link w:val="CabealhoChar"/>
+    <w:link w:val="HeaderChar"/>
     <w:uiPriority w:val="99"/>
     <w:unhideWhenUsed/>
     <w:rsid w:val="004E16B3"/>
@@ -7255,17 +7215,17 @@
       <w:spacing w:after="0" w:line="240" w:lineRule="auto"/>
     </w:pPr>
   </w:style>
-  <w:style w:type="character" w:customStyle="1" w:styleId="CabealhoChar">
-    <w:name w:val="Cabeçalho Char"/>
-    <w:basedOn w:val="Fontepargpadro"/>
-    <w:link w:val="Cabealho"/>
+  <w:style w:type="character" w:customStyle="1" w:styleId="HeaderChar">
+    <w:name w:val="Header Char"/>
+    <w:basedOn w:val="DefaultParagraphFont"/>
+    <w:link w:val="Header"/>
     <w:uiPriority w:val="99"/>
     <w:rsid w:val="004E16B3"/>
   </w:style>
-  <w:style w:type="paragraph" w:styleId="Rodap">
+  <w:style w:type="paragraph" w:styleId="Footer">
     <w:name w:val="footer"/>
     <w:basedOn w:val="Normal"/>
-    <w:link w:val="RodapChar"/>
+    <w:link w:val="FooterChar"/>
     <w:uiPriority w:val="99"/>
     <w:unhideWhenUsed/>
     <w:rsid w:val="0021748F"/>
@@ -7284,10 +7244,10 @@
       <w:szCs w:val="20"/>
     </w:rPr>
   </w:style>
-  <w:style w:type="character" w:customStyle="1" w:styleId="RodapChar">
-    <w:name w:val="Rodapé Char"/>
-    <w:basedOn w:val="Fontepargpadro"/>
-    <w:link w:val="Rodap"/>
+  <w:style w:type="character" w:customStyle="1" w:styleId="FooterChar">
+    <w:name w:val="Footer Char"/>
+    <w:basedOn w:val="DefaultParagraphFont"/>
+    <w:link w:val="Footer"/>
     <w:uiPriority w:val="99"/>
     <w:rsid w:val="0021748F"/>
     <w:rPr>
@@ -7304,7 +7264,7 @@
       <w:jc w:val="both"/>
     </w:pPr>
   </w:style>
-  <w:style w:type="paragraph" w:styleId="Legenda">
+  <w:style w:type="paragraph" w:styleId="Caption">
     <w:name w:val="caption"/>
     <w:basedOn w:val="Normal"/>
     <w:next w:val="CorpodeTexto"/>
@@ -7323,10 +7283,10 @@
       <w:szCs w:val="18"/>
     </w:rPr>
   </w:style>
-  <w:style w:type="character" w:customStyle="1" w:styleId="Ttulo1Char">
-    <w:name w:val="Título 1 Char"/>
-    <w:basedOn w:val="Fontepargpadro"/>
-    <w:link w:val="Ttulo1"/>
+  <w:style w:type="character" w:customStyle="1" w:styleId="Heading1Char">
+    <w:name w:val="Heading 1 Char"/>
+    <w:basedOn w:val="DefaultParagraphFont"/>
+    <w:link w:val="Heading1"/>
     <w:uiPriority w:val="9"/>
     <w:rsid w:val="00714DB9"/>
     <w:rPr>
@@ -7335,10 +7295,10 @@
       <w:szCs w:val="32"/>
     </w:rPr>
   </w:style>
-  <w:style w:type="character" w:customStyle="1" w:styleId="Ttulo2Char">
-    <w:name w:val="Título 2 Char"/>
-    <w:basedOn w:val="Fontepargpadro"/>
-    <w:link w:val="Ttulo2"/>
+  <w:style w:type="character" w:customStyle="1" w:styleId="Heading2Char">
+    <w:name w:val="Heading 2 Char"/>
+    <w:basedOn w:val="DefaultParagraphFont"/>
+    <w:link w:val="Heading2"/>
     <w:uiPriority w:val="9"/>
     <w:rsid w:val="0001665C"/>
     <w:rPr>
@@ -7347,10 +7307,10 @@
       <w:caps/>
     </w:rPr>
   </w:style>
-  <w:style w:type="character" w:customStyle="1" w:styleId="Ttulo3Char">
-    <w:name w:val="Título 3 Char"/>
-    <w:basedOn w:val="Fontepargpadro"/>
-    <w:link w:val="Ttulo3"/>
+  <w:style w:type="character" w:customStyle="1" w:styleId="Heading3Char">
+    <w:name w:val="Heading 3 Char"/>
+    <w:basedOn w:val="DefaultParagraphFont"/>
+    <w:link w:val="Heading3"/>
     <w:uiPriority w:val="9"/>
     <w:rsid w:val="00714DB9"/>
     <w:rPr>
@@ -7358,11 +7318,11 @@
       <w:bCs/>
     </w:rPr>
   </w:style>
-  <w:style w:type="paragraph" w:styleId="Citao">
+  <w:style w:type="paragraph" w:styleId="Quote">
     <w:name w:val="Quote"/>
     <w:basedOn w:val="Normal"/>
     <w:next w:val="Normal"/>
-    <w:link w:val="CitaoChar"/>
+    <w:link w:val="QuoteChar"/>
     <w:uiPriority w:val="29"/>
     <w:qFormat/>
     <w:rsid w:val="00A61B27"/>
@@ -7377,10 +7337,10 @@
       <w:color w:val="404040" w:themeColor="text1" w:themeTint="BF"/>
     </w:rPr>
   </w:style>
-  <w:style w:type="character" w:customStyle="1" w:styleId="CitaoChar">
-    <w:name w:val="Citação Char"/>
-    <w:basedOn w:val="Fontepargpadro"/>
-    <w:link w:val="Citao"/>
+  <w:style w:type="character" w:customStyle="1" w:styleId="QuoteChar">
+    <w:name w:val="Quote Char"/>
+    <w:basedOn w:val="DefaultParagraphFont"/>
+    <w:link w:val="Quote"/>
     <w:uiPriority w:val="29"/>
     <w:rsid w:val="00A61B27"/>
     <w:rPr>
@@ -7389,11 +7349,11 @@
       <w:color w:val="404040" w:themeColor="text1" w:themeTint="BF"/>
     </w:rPr>
   </w:style>
-  <w:style w:type="paragraph" w:styleId="CitaoIntensa">
+  <w:style w:type="paragraph" w:styleId="IntenseQuote">
     <w:name w:val="Intense Quote"/>
     <w:basedOn w:val="Normal"/>
     <w:next w:val="Normal"/>
-    <w:link w:val="CitaoIntensaChar"/>
+    <w:link w:val="IntenseQuoteChar"/>
     <w:uiPriority w:val="30"/>
     <w:qFormat/>
     <w:rsid w:val="00A61B27"/>
@@ -7412,10 +7372,10 @@
       <w:color w:val="3B3838" w:themeColor="background2" w:themeShade="40"/>
     </w:rPr>
   </w:style>
-  <w:style w:type="character" w:customStyle="1" w:styleId="CitaoIntensaChar">
-    <w:name w:val="Citação Intensa Char"/>
-    <w:basedOn w:val="Fontepargpadro"/>
-    <w:link w:val="CitaoIntensa"/>
+  <w:style w:type="character" w:customStyle="1" w:styleId="IntenseQuoteChar">
+    <w:name w:val="Intense Quote Char"/>
+    <w:basedOn w:val="DefaultParagraphFont"/>
+    <w:link w:val="IntenseQuote"/>
     <w:uiPriority w:val="30"/>
     <w:rsid w:val="00A61B27"/>
     <w:rPr>
@@ -7426,7 +7386,7 @@
   </w:style>
   <w:style w:type="character" w:styleId="Hyperlink">
     <w:name w:val="Hyperlink"/>
-    <w:basedOn w:val="Fontepargpadro"/>
+    <w:basedOn w:val="DefaultParagraphFont"/>
     <w:uiPriority w:val="99"/>
     <w:unhideWhenUsed/>
     <w:rsid w:val="0088697F"/>
@@ -7435,9 +7395,9 @@
       <w:u w:val="single"/>
     </w:rPr>
   </w:style>
-  <w:style w:type="character" w:styleId="MenoPendente">
+  <w:style w:type="character" w:styleId="UnresolvedMention">
     <w:name w:val="Unresolved Mention"/>
-    <w:basedOn w:val="Fontepargpadro"/>
+    <w:basedOn w:val="DefaultParagraphFont"/>
     <w:uiPriority w:val="99"/>
     <w:semiHidden/>
     <w:unhideWhenUsed/>
@@ -7447,9 +7407,9 @@
       <w:shd w:val="clear" w:color="auto" w:fill="E1DFDD"/>
     </w:rPr>
   </w:style>
-  <w:style w:type="character" w:styleId="HiperlinkVisitado">
+  <w:style w:type="character" w:styleId="FollowedHyperlink">
     <w:name w:val="FollowedHyperlink"/>
-    <w:basedOn w:val="Fontepargpadro"/>
+    <w:basedOn w:val="DefaultParagraphFont"/>
     <w:uiPriority w:val="99"/>
     <w:semiHidden/>
     <w:unhideWhenUsed/>
@@ -7459,10 +7419,10 @@
       <w:u w:val="single"/>
     </w:rPr>
   </w:style>
-  <w:style w:type="paragraph" w:styleId="Textodenotaderodap">
+  <w:style w:type="paragraph" w:styleId="FootnoteText">
     <w:name w:val="footnote text"/>
     <w:basedOn w:val="Normal"/>
-    <w:link w:val="TextodenotaderodapChar"/>
+    <w:link w:val="FootnoteTextChar"/>
     <w:uiPriority w:val="99"/>
     <w:semiHidden/>
     <w:unhideWhenUsed/>
@@ -7475,10 +7435,10 @@
       <w:szCs w:val="20"/>
     </w:rPr>
   </w:style>
-  <w:style w:type="character" w:customStyle="1" w:styleId="TextodenotaderodapChar">
-    <w:name w:val="Texto de nota de rodapé Char"/>
-    <w:basedOn w:val="Fontepargpadro"/>
-    <w:link w:val="Textodenotaderodap"/>
+  <w:style w:type="character" w:customStyle="1" w:styleId="FootnoteTextChar">
+    <w:name w:val="Footnote Text Char"/>
+    <w:basedOn w:val="DefaultParagraphFont"/>
+    <w:link w:val="FootnoteText"/>
     <w:uiPriority w:val="99"/>
     <w:semiHidden/>
     <w:rsid w:val="00E209A6"/>
@@ -7487,9 +7447,9 @@
       <w:szCs w:val="20"/>
     </w:rPr>
   </w:style>
-  <w:style w:type="character" w:styleId="Refdenotaderodap">
+  <w:style w:type="character" w:styleId="FootnoteReference">
     <w:name w:val="footnote reference"/>
-    <w:basedOn w:val="Fontepargpadro"/>
+    <w:basedOn w:val="DefaultParagraphFont"/>
     <w:uiPriority w:val="99"/>
     <w:semiHidden/>
     <w:unhideWhenUsed/>
@@ -7498,9 +7458,9 @@
       <w:vertAlign w:val="superscript"/>
     </w:rPr>
   </w:style>
-  <w:style w:type="paragraph" w:styleId="CabealhodoSumrio">
+  <w:style w:type="paragraph" w:styleId="TOCHeading">
     <w:name w:val="TOC Heading"/>
-    <w:basedOn w:val="Ttulo1"/>
+    <w:basedOn w:val="Heading1"/>
     <w:next w:val="Normal"/>
     <w:uiPriority w:val="39"/>
     <w:unhideWhenUsed/>
@@ -7514,7 +7474,7 @@
       <w:lang w:eastAsia="pt-BR"/>
     </w:rPr>
   </w:style>
-  <w:style w:type="paragraph" w:styleId="Sumrio1">
+  <w:style w:type="paragraph" w:styleId="TOC1">
     <w:name w:val="toc 1"/>
     <w:basedOn w:val="Normal"/>
     <w:next w:val="Normal"/>
@@ -7526,7 +7486,7 @@
       <w:spacing w:after="100"/>
     </w:pPr>
   </w:style>
-  <w:style w:type="paragraph" w:styleId="Sumrio2">
+  <w:style w:type="paragraph" w:styleId="TOC2">
     <w:name w:val="toc 2"/>
     <w:basedOn w:val="Normal"/>
     <w:next w:val="Normal"/>
@@ -7539,7 +7499,7 @@
       <w:ind w:left="220"/>
     </w:pPr>
   </w:style>
-  <w:style w:type="paragraph" w:styleId="Sumrio3">
+  <w:style w:type="paragraph" w:styleId="TOC3">
     <w:name w:val="toc 3"/>
     <w:basedOn w:val="Normal"/>
     <w:next w:val="Normal"/>
@@ -7555,7 +7515,7 @@
       <w:ind w:left="440"/>
     </w:pPr>
   </w:style>
-  <w:style w:type="paragraph" w:styleId="ndicedeilustraes">
+  <w:style w:type="paragraph" w:styleId="TableofFigures">
     <w:name w:val="table of figures"/>
     <w:basedOn w:val="Normal"/>
     <w:next w:val="Normal"/>
@@ -7566,9 +7526,9 @@
       <w:spacing w:before="120" w:after="0"/>
     </w:pPr>
   </w:style>
-  <w:style w:type="character" w:styleId="nfase">
+  <w:style w:type="character" w:styleId="Emphasis">
     <w:name w:val="Emphasis"/>
-    <w:basedOn w:val="Fontepargpadro"/>
+    <w:basedOn w:val="DefaultParagraphFont"/>
     <w:uiPriority w:val="20"/>
     <w:qFormat/>
     <w:rsid w:val="006A3101"/>
@@ -7577,9 +7537,9 @@
       <w:iCs/>
     </w:rPr>
   </w:style>
-  <w:style w:type="character" w:styleId="Refdecomentrio">
+  <w:style w:type="character" w:styleId="CommentReference">
     <w:name w:val="annotation reference"/>
-    <w:basedOn w:val="Fontepargpadro"/>
+    <w:basedOn w:val="DefaultParagraphFont"/>
     <w:uiPriority w:val="99"/>
     <w:semiHidden/>
     <w:unhideWhenUsed/>
@@ -7589,10 +7549,10 @@
       <w:szCs w:val="16"/>
     </w:rPr>
   </w:style>
-  <w:style w:type="paragraph" w:styleId="Textodecomentrio">
+  <w:style w:type="paragraph" w:styleId="CommentText">
     <w:name w:val="annotation text"/>
     <w:basedOn w:val="Normal"/>
-    <w:link w:val="TextodecomentrioChar"/>
+    <w:link w:val="CommentTextChar"/>
     <w:uiPriority w:val="99"/>
     <w:semiHidden/>
     <w:unhideWhenUsed/>
@@ -7605,10 +7565,10 @@
       <w:szCs w:val="20"/>
     </w:rPr>
   </w:style>
-  <w:style w:type="character" w:customStyle="1" w:styleId="TextodecomentrioChar">
-    <w:name w:val="Texto de comentário Char"/>
-    <w:basedOn w:val="Fontepargpadro"/>
-    <w:link w:val="Textodecomentrio"/>
+  <w:style w:type="character" w:customStyle="1" w:styleId="CommentTextChar">
+    <w:name w:val="Comment Text Char"/>
+    <w:basedOn w:val="DefaultParagraphFont"/>
+    <w:link w:val="CommentText"/>
     <w:uiPriority w:val="99"/>
     <w:semiHidden/>
     <w:rsid w:val="00F76475"/>
@@ -7617,11 +7577,11 @@
       <w:szCs w:val="20"/>
     </w:rPr>
   </w:style>
-  <w:style w:type="paragraph" w:styleId="Assuntodocomentrio">
+  <w:style w:type="paragraph" w:styleId="CommentSubject">
     <w:name w:val="annotation subject"/>
-    <w:basedOn w:val="Textodecomentrio"/>
-    <w:next w:val="Textodecomentrio"/>
-    <w:link w:val="AssuntodocomentrioChar"/>
+    <w:basedOn w:val="CommentText"/>
+    <w:next w:val="CommentText"/>
+    <w:link w:val="CommentSubjectChar"/>
     <w:uiPriority w:val="99"/>
     <w:semiHidden/>
     <w:unhideWhenUsed/>
@@ -7631,10 +7591,10 @@
       <w:bCs/>
     </w:rPr>
   </w:style>
-  <w:style w:type="character" w:customStyle="1" w:styleId="AssuntodocomentrioChar">
-    <w:name w:val="Assunto do comentário Char"/>
-    <w:basedOn w:val="TextodecomentrioChar"/>
-    <w:link w:val="Assuntodocomentrio"/>
+  <w:style w:type="character" w:customStyle="1" w:styleId="CommentSubjectChar">
+    <w:name w:val="Comment Subject Char"/>
+    <w:basedOn w:val="CommentTextChar"/>
+    <w:link w:val="CommentSubject"/>
     <w:uiPriority w:val="99"/>
     <w:semiHidden/>
     <w:rsid w:val="00F76475"/>
@@ -7944,10 +7904,6 @@
 </file>
 
 <file path=customXml/item1.xml><?xml version="1.0" encoding="utf-8"?>
-<b:Sources xmlns:b="http://schemas.openxmlformats.org/officeDocument/2006/bibliography" xmlns="http://schemas.openxmlformats.org/officeDocument/2006/bibliography" SelectedStyle="\APASixthEditionOfficeOnline.xsl" StyleName="APA" Version="6"/>
-</file>
-
-<file path=customXml/item2.xml><?xml version="1.0" encoding="utf-8"?>
 <ct:contentTypeSchema xmlns:ct="http://schemas.microsoft.com/office/2006/metadata/contentType" xmlns:ma="http://schemas.microsoft.com/office/2006/metadata/properties/metaAttributes" ct:_="" ma:_="" ma:contentTypeName="Document" ma:contentTypeID="0x01010041D9E00BB80FC442A2C2A7499C3714C9" ma:contentTypeVersion="38" ma:contentTypeDescription="Create a new document." ma:contentTypeScope="" ma:versionID="180907cabd1390ce6ba84695c2ac9765">
   <xsd:schema xmlns:xsd="http://www.w3.org/2001/XMLSchema" xmlns:xs="http://www.w3.org/2001/XMLSchema" xmlns:p="http://schemas.microsoft.com/office/2006/metadata/properties" xmlns:ns1="http://schemas.microsoft.com/sharepoint/v3" xmlns:ns3="62040d15-2a0f-436b-b36b-d0997ccb9385" xmlns:ns4="b88ab0f6-212d-4a79-9c89-e60cf90a1af2" targetNamespace="http://schemas.microsoft.com/office/2006/metadata/properties" ma:root="true" ma:fieldsID="d2ec7b8458867c643376c7ad39137ce4" ns1:_="" ns3:_="" ns4:_="">
     <xsd:import namespace="http://schemas.microsoft.com/sharepoint/v3"/>
@@ -8393,16 +8349,11 @@
 </ct:contentTypeSchema>
 </file>
 
-<file path=customXml/item3.xml><?xml version="1.0" encoding="utf-8"?>
-<?mso-contentType ?>
-<FormTemplates xmlns="http://schemas.microsoft.com/sharepoint/v3/contenttype/forms">
-  <Display>DocumentLibraryForm</Display>
-  <Edit>DocumentLibraryForm</Edit>
-  <New>DocumentLibraryForm</New>
-</FormTemplates>
+<file path=customXml/item2.xml><?xml version="1.0" encoding="utf-8"?>
+<b:Sources xmlns:b="http://schemas.openxmlformats.org/officeDocument/2006/bibliography" xmlns="http://schemas.openxmlformats.org/officeDocument/2006/bibliography" SelectedStyle="\APASixthEditionOfficeOnline.xsl" StyleName="APA" Version="6"/>
 </file>
 
-<file path=customXml/item4.xml><?xml version="1.0" encoding="utf-8"?>
+<file path=customXml/item3.xml><?xml version="1.0" encoding="utf-8"?>
 <p:properties xmlns:p="http://schemas.microsoft.com/office/2006/metadata/properties" xmlns:xsi="http://www.w3.org/2001/XMLSchema-instance" xmlns:pc="http://schemas.microsoft.com/office/infopath/2007/PartnerControls">
   <documentManagement>
     <Self_Registration_Enabled xmlns="62040d15-2a0f-436b-b36b-d0997ccb9385" xsi:nil="true"/>
@@ -8457,15 +8408,16 @@
 </p:properties>
 </file>
 
-<file path=customXml/itemProps1.xml><?xml version="1.0" encoding="utf-8"?>
-<ds:datastoreItem xmlns:ds="http://schemas.openxmlformats.org/officeDocument/2006/customXml" ds:itemID="{5070FE65-AA96-43AB-8429-E23F25CB8DC5}">
-  <ds:schemaRefs>
-    <ds:schemaRef ds:uri="http://schemas.openxmlformats.org/officeDocument/2006/bibliography"/>
-  </ds:schemaRefs>
-</ds:datastoreItem>
+<file path=customXml/item4.xml><?xml version="1.0" encoding="utf-8"?>
+<?mso-contentType ?>
+<FormTemplates xmlns="http://schemas.microsoft.com/sharepoint/v3/contenttype/forms">
+  <Display>DocumentLibraryForm</Display>
+  <Edit>DocumentLibraryForm</Edit>
+  <New>DocumentLibraryForm</New>
+</FormTemplates>
 </file>
 
-<file path=customXml/itemProps2.xml><?xml version="1.0" encoding="utf-8"?>
+<file path=customXml/itemProps1.xml><?xml version="1.0" encoding="utf-8"?>
 <ds:datastoreItem xmlns:ds="http://schemas.openxmlformats.org/officeDocument/2006/customXml" ds:itemID="{EBB89DE7-2D48-4732-AF70-689A5CB07B71}">
   <ds:schemaRefs>
     <ds:schemaRef ds:uri="http://schemas.microsoft.com/office/2006/metadata/contentType"/>
@@ -8485,15 +8437,15 @@
 </ds:datastoreItem>
 </file>
 
-<file path=customXml/itemProps3.xml><?xml version="1.0" encoding="utf-8"?>
-<ds:datastoreItem xmlns:ds="http://schemas.openxmlformats.org/officeDocument/2006/customXml" ds:itemID="{11B1DE72-80E9-4162-B852-7908AAB96FDA}">
+<file path=customXml/itemProps2.xml><?xml version="1.0" encoding="utf-8"?>
+<ds:datastoreItem xmlns:ds="http://schemas.openxmlformats.org/officeDocument/2006/customXml" ds:itemID="{5070FE65-AA96-43AB-8429-E23F25CB8DC5}">
   <ds:schemaRefs>
-    <ds:schemaRef ds:uri="http://schemas.microsoft.com/sharepoint/v3/contenttype/forms"/>
+    <ds:schemaRef ds:uri="http://schemas.openxmlformats.org/officeDocument/2006/bibliography"/>
   </ds:schemaRefs>
 </ds:datastoreItem>
 </file>
 
-<file path=customXml/itemProps4.xml><?xml version="1.0" encoding="utf-8"?>
+<file path=customXml/itemProps3.xml><?xml version="1.0" encoding="utf-8"?>
 <ds:datastoreItem xmlns:ds="http://schemas.openxmlformats.org/officeDocument/2006/customXml" ds:itemID="{95F86C99-42FA-4EA1-8E50-0FBF23CAF963}">
   <ds:schemaRefs>
     <ds:schemaRef ds:uri="http://schemas.microsoft.com/office/2006/metadata/properties"/>
@@ -8502,4 +8454,12 @@
     <ds:schemaRef ds:uri="http://schemas.microsoft.com/sharepoint/v3"/>
   </ds:schemaRefs>
 </ds:datastoreItem>
+</file>
+
+<file path=customXml/itemProps4.xml><?xml version="1.0" encoding="utf-8"?>
+<ds:datastoreItem xmlns:ds="http://schemas.openxmlformats.org/officeDocument/2006/customXml" ds:itemID="{11B1DE72-80E9-4162-B852-7908AAB96FDA}">
+  <ds:schemaRefs>
+    <ds:schemaRef ds:uri="http://schemas.microsoft.com/sharepoint/v3/contenttype/forms"/>
+  </ds:schemaRefs>
+</ds:datastoreItem>
 </file>
</xml_diff>